<commit_message>
common report added, document opening fixed
</commit_message>
<xml_diff>
--- a/AIS_voting/src/clients/operator_panel/assets/templates/votingCommon.docx
+++ b/AIS_voting/src/clients/operator_panel/assets/templates/votingCommon.docx
@@ -24,7 +24,18 @@
           <w:sz w:val="24"/>
           <w:szCs w:val="24"/>
         </w:rPr>
-        <w:t>Протокол</w:t>
+        <w:t>П</w:t>
+      </w:r>
+      <w:r>
+        <w:rPr>
+          <w:rFonts w:ascii="Times New Roman" w:eastAsia="MS Mincho" w:hAnsi="Times New Roman" w:cs="Times New Roman"/>
+          <w:b/>
+          <w:bCs/>
+          <w:color w:val="000000" w:themeColor="text1"/>
+          <w:sz w:val="24"/>
+          <w:szCs w:val="24"/>
+        </w:rPr>
+        <w:t>РОТОКОЛ</w:t>
       </w:r>
     </w:p>
     <w:p>
@@ -49,7 +60,7 @@
           <w:sz w:val="24"/>
           <w:szCs w:val="24"/>
         </w:rPr>
-        <w:t xml:space="preserve">заседания президиума </w:t>
+        <w:t>общего собрания судей</w:t>
       </w:r>
     </w:p>
     <w:p>
@@ -65,38 +76,17 @@
           <w:szCs w:val="24"/>
         </w:rPr>
       </w:pPr>
-      <w:sdt>
-        <w:sdtPr>
-          <w:rPr>
-            <w:rFonts w:ascii="Times New Roman" w:eastAsia="MS Mincho" w:hAnsi="Times New Roman" w:cs="Times New Roman"/>
-            <w:b/>
-            <w:bCs/>
-            <w:color w:val="000000" w:themeColor="text1"/>
-            <w:sz w:val="24"/>
-            <w:szCs w:val="24"/>
-          </w:rPr>
-          <w:alias w:val="group_name"/>
-          <w:tag w:val="text"/>
-          <w:id w:val="-1755737550"/>
-          <w:placeholder>
-            <w:docPart w:val="2CF4866739EA432CB109D0D4BFD87D11"/>
-          </w:placeholder>
-          <w:showingPlcHdr/>
-        </w:sdtPr>
-        <w:sdtEndPr/>
-        <w:sdtContent>
-          <w:r>
-            <w:rPr>
-              <w:rStyle w:val="PlaceholderText"/>
-              <w:rFonts w:ascii="Times New Roman" w:hAnsi="Times New Roman" w:cs="Times New Roman"/>
-              <w:color w:val="000000" w:themeColor="text1"/>
-              <w:sz w:val="24"/>
-              <w:szCs w:val="24"/>
-            </w:rPr>
-            <w:t>Место для ввода текста.</w:t>
-          </w:r>
-        </w:sdtContent>
-      </w:sdt>
+      <w:r>
+        <w:rPr>
+          <w:rFonts w:ascii="Times New Roman" w:eastAsia="MS Mincho" w:hAnsi="Times New Roman" w:cs="Times New Roman"/>
+          <w:b/>
+          <w:bCs/>
+          <w:color w:val="000000" w:themeColor="text1"/>
+          <w:sz w:val="24"/>
+          <w:szCs w:val="24"/>
+        </w:rPr>
+        <w:t>Четвертого апелляционного суда общей юрисдикции</w:t>
+      </w:r>
     </w:p>
     <w:p>
       <w:pPr>
@@ -236,6 +226,7 @@
     <w:p>
       <w:pPr>
         <w:pStyle w:val="PlainText"/>
+        <w:jc w:val="center"/>
         <w:rPr>
           <w:rFonts w:ascii="Times New Roman" w:eastAsia="MS Mincho" w:hAnsi="Times New Roman" w:cs="Times New Roman"/>
           <w:color w:val="000000" w:themeColor="text1"/>
@@ -249,7 +240,15 @@
           <w:sz w:val="24"/>
           <w:szCs w:val="24"/>
         </w:rPr>
-        <w:t xml:space="preserve">Заседание открыто в </w:t>
+        <w:t>Общее собрание</w:t>
+      </w:r>
+      <w:r>
+        <w:rPr>
+          <w:rFonts w:ascii="Times New Roman" w:hAnsi="Times New Roman" w:cs="Times New Roman"/>
+          <w:sz w:val="24"/>
+          <w:szCs w:val="24"/>
+        </w:rPr>
+        <w:t xml:space="preserve"> открыто в </w:t>
       </w:r>
       <w:sdt>
         <w:sdtPr>
@@ -347,16 +346,73 @@
           <w:sz w:val="24"/>
           <w:szCs w:val="24"/>
         </w:rPr>
-        <w:t>На заседании президиума суда пристствуют</w:t>
-      </w:r>
-      <w:r>
-        <w:rPr>
-          <w:rFonts w:ascii="Times New Roman" w:eastAsia="MS Mincho" w:hAnsi="Times New Roman" w:cs="Times New Roman"/>
-          <w:color w:val="000000" w:themeColor="text1"/>
-          <w:sz w:val="24"/>
-          <w:szCs w:val="24"/>
-        </w:rPr>
-        <w:t>:</w:t>
+        <w:t xml:space="preserve">Всего судей </w:t>
+      </w:r>
+      <w:r>
+        <w:rPr>
+          <w:rFonts w:ascii="Times New Roman" w:eastAsia="MS Mincho" w:hAnsi="Times New Roman" w:cs="Times New Roman"/>
+          <w:color w:val="000000" w:themeColor="text1"/>
+          <w:sz w:val="24"/>
+          <w:szCs w:val="24"/>
+        </w:rPr>
+        <w:t>Четвертого апелляционного суда общей юрисдикции</w:t>
+      </w:r>
+      <w:r>
+        <w:rPr>
+          <w:rFonts w:ascii="Times New Roman" w:eastAsia="MS Mincho" w:hAnsi="Times New Roman" w:cs="Times New Roman"/>
+          <w:color w:val="000000" w:themeColor="text1"/>
+          <w:sz w:val="24"/>
+          <w:szCs w:val="24"/>
+        </w:rPr>
+        <w:t>,</w:t>
+      </w:r>
+      <w:r>
+        <w:rPr>
+          <w:rFonts w:ascii="Times New Roman" w:eastAsia="MS Mincho" w:hAnsi="Times New Roman" w:cs="Times New Roman"/>
+          <w:color w:val="000000" w:themeColor="text1"/>
+          <w:sz w:val="24"/>
+          <w:szCs w:val="24"/>
+        </w:rPr>
+        <w:t xml:space="preserve"> включая председателя суда и заместителей председателя суда - </w:t>
+      </w:r>
+      <w:sdt>
+        <w:sdtPr>
+          <w:rPr>
+            <w:rFonts w:ascii="Times New Roman" w:eastAsia="MS Mincho" w:hAnsi="Times New Roman" w:cs="Times New Roman"/>
+            <w:color w:val="000000" w:themeColor="text1"/>
+            <w:sz w:val="24"/>
+            <w:szCs w:val="24"/>
+          </w:rPr>
+          <w:alias w:val="common_count"/>
+          <w:tag w:val="text"/>
+          <w:id w:val="1150785305"/>
+          <w:placeholder>
+            <w:docPart w:val="0DFE571F87A141D8B4267E8C4D030825"/>
+          </w:placeholder>
+          <w:showingPlcHdr/>
+        </w:sdtPr>
+        <w:sdtEndPr/>
+        <w:sdtContent>
+          <w:r>
+            <w:rPr>
+              <w:rStyle w:val="PlaceholderText"/>
+              <w:rFonts w:ascii="Times New Roman" w:hAnsi="Times New Roman" w:cs="Times New Roman"/>
+              <w:color w:val="000000" w:themeColor="text1"/>
+              <w:sz w:val="24"/>
+              <w:szCs w:val="24"/>
+            </w:rPr>
+            <w:t>Место для ввода текста.</w:t>
+          </w:r>
+        </w:sdtContent>
+      </w:sdt>
+      <w:r>
+        <w:rPr>
+          <w:rFonts w:ascii="Times New Roman" w:eastAsia="MS Mincho" w:hAnsi="Times New Roman" w:cs="Times New Roman"/>
+          <w:color w:val="000000" w:themeColor="text1"/>
+          <w:sz w:val="24"/>
+          <w:szCs w:val="24"/>
+        </w:rPr>
+        <w:t>.</w:t>
       </w:r>
     </w:p>
     <w:p>
@@ -364,6 +420,8 @@
         <w:pStyle w:val="PlainText"/>
         <w:rPr>
           <w:rFonts w:ascii="Times New Roman" w:eastAsia="MS Mincho" w:hAnsi="Times New Roman" w:cs="Times New Roman"/>
+          <w:b/>
+          <w:bCs/>
           <w:color w:val="000000" w:themeColor="text1"/>
           <w:sz w:val="24"/>
           <w:szCs w:val="24"/>
@@ -376,16 +434,141 @@
           <w:sz w:val="24"/>
           <w:szCs w:val="24"/>
         </w:rPr>
-        <w:t>председательствующий</w:t>
-      </w:r>
-      <w:r>
-        <w:rPr>
-          <w:rFonts w:ascii="Times New Roman" w:eastAsia="MS Mincho" w:hAnsi="Times New Roman" w:cs="Times New Roman"/>
-          <w:color w:val="000000" w:themeColor="text1"/>
-          <w:sz w:val="24"/>
-          <w:szCs w:val="24"/>
-        </w:rPr>
-        <w:tab/>
+        <w:t xml:space="preserve">На собрании присутствует </w:t>
+      </w:r>
+      <w:sdt>
+        <w:sdtPr>
+          <w:rPr>
+            <w:rFonts w:ascii="Times New Roman" w:eastAsia="MS Mincho" w:hAnsi="Times New Roman" w:cs="Times New Roman"/>
+            <w:color w:val="000000" w:themeColor="text1"/>
+            <w:sz w:val="24"/>
+            <w:szCs w:val="24"/>
+          </w:rPr>
+          <w:alias w:val="registred_count"/>
+          <w:tag w:val="text"/>
+          <w:id w:val="1318692907"/>
+          <w:placeholder>
+            <w:docPart w:val="4E086D04F4E1484AAB972A05B9D625A7"/>
+          </w:placeholder>
+          <w:showingPlcHdr/>
+        </w:sdtPr>
+        <w:sdtEndPr/>
+        <w:sdtContent>
+          <w:r>
+            <w:rPr>
+              <w:rStyle w:val="PlaceholderText"/>
+              <w:rFonts w:ascii="Times New Roman" w:hAnsi="Times New Roman" w:cs="Times New Roman"/>
+              <w:color w:val="000000" w:themeColor="text1"/>
+              <w:sz w:val="24"/>
+              <w:szCs w:val="24"/>
+            </w:rPr>
+            <w:t>Место для ввода текста.</w:t>
+          </w:r>
+        </w:sdtContent>
+      </w:sdt>
+      <w:r>
+        <w:rPr>
+          <w:rFonts w:ascii="Times New Roman" w:eastAsia="MS Mincho" w:hAnsi="Times New Roman" w:cs="Times New Roman"/>
+          <w:color w:val="000000" w:themeColor="text1"/>
+          <w:sz w:val="24"/>
+          <w:szCs w:val="24"/>
+        </w:rPr>
+        <w:t xml:space="preserve"> судей </w:t>
+      </w:r>
+      <w:r>
+        <w:rPr>
+          <w:rFonts w:ascii="Times New Roman" w:eastAsia="MS Mincho" w:hAnsi="Times New Roman" w:cs="Times New Roman"/>
+          <w:color w:val="000000" w:themeColor="text1"/>
+          <w:sz w:val="24"/>
+          <w:szCs w:val="24"/>
+        </w:rPr>
+        <w:t>Четвертого апелляционного суда общей юрисдикции</w:t>
+      </w:r>
+      <w:r>
+        <w:rPr>
+          <w:rFonts w:ascii="Times New Roman" w:eastAsia="MS Mincho" w:hAnsi="Times New Roman" w:cs="Times New Roman"/>
+          <w:color w:val="000000" w:themeColor="text1"/>
+          <w:sz w:val="24"/>
+          <w:szCs w:val="24"/>
+        </w:rPr>
+        <w:t>,</w:t>
+      </w:r>
+      <w:r>
+        <w:rPr>
+          <w:rFonts w:ascii="Times New Roman" w:eastAsia="MS Mincho" w:hAnsi="Times New Roman" w:cs="Times New Roman"/>
+          <w:color w:val="000000" w:themeColor="text1"/>
+          <w:sz w:val="24"/>
+          <w:szCs w:val="24"/>
+        </w:rPr>
+        <w:t xml:space="preserve"> включая председателя суда и заместителей председателя суда.</w:t>
+      </w:r>
+    </w:p>
+    <w:p>
+      <w:pPr>
+        <w:pStyle w:val="PlainText"/>
+        <w:jc w:val="both"/>
+        <w:rPr>
+          <w:rFonts w:ascii="Times New Roman" w:eastAsia="MS Mincho" w:hAnsi="Times New Roman" w:cs="Times New Roman"/>
+          <w:color w:val="000000" w:themeColor="text1"/>
+          <w:sz w:val="24"/>
+          <w:szCs w:val="24"/>
+        </w:rPr>
+      </w:pPr>
+    </w:p>
+    <w:p>
+      <w:pPr>
+        <w:pStyle w:val="PlainText"/>
+        <w:rPr>
+          <w:rFonts w:ascii="Times New Roman" w:eastAsia="MS Mincho" w:hAnsi="Times New Roman" w:cs="Times New Roman"/>
+          <w:color w:val="000000" w:themeColor="text1"/>
+          <w:sz w:val="24"/>
+          <w:szCs w:val="24"/>
+        </w:rPr>
+      </w:pPr>
+      <w:r>
+        <w:rPr>
+          <w:rFonts w:ascii="Times New Roman" w:eastAsia="MS Mincho" w:hAnsi="Times New Roman" w:cs="Times New Roman"/>
+          <w:color w:val="000000" w:themeColor="text1"/>
+          <w:sz w:val="24"/>
+          <w:szCs w:val="24"/>
+        </w:rPr>
+        <w:t>На заседании президиума суда пристствуют</w:t>
+      </w:r>
+      <w:r>
+        <w:rPr>
+          <w:rFonts w:ascii="Times New Roman" w:eastAsia="MS Mincho" w:hAnsi="Times New Roman" w:cs="Times New Roman"/>
+          <w:color w:val="000000" w:themeColor="text1"/>
+          <w:sz w:val="24"/>
+          <w:szCs w:val="24"/>
+        </w:rPr>
+        <w:t>:</w:t>
+      </w:r>
+    </w:p>
+    <w:p>
+      <w:pPr>
+        <w:pStyle w:val="PlainText"/>
+        <w:rPr>
+          <w:rFonts w:ascii="Times New Roman" w:eastAsia="MS Mincho" w:hAnsi="Times New Roman" w:cs="Times New Roman"/>
+          <w:color w:val="000000" w:themeColor="text1"/>
+          <w:sz w:val="24"/>
+          <w:szCs w:val="24"/>
+        </w:rPr>
+      </w:pPr>
+      <w:r>
+        <w:rPr>
+          <w:rFonts w:ascii="Times New Roman" w:hAnsi="Times New Roman" w:cs="Times New Roman"/>
+          <w:sz w:val="24"/>
+          <w:szCs w:val="24"/>
+        </w:rPr>
+        <w:t>председатель собрания</w:t>
+      </w:r>
+      <w:r>
+        <w:rPr>
+          <w:rFonts w:ascii="Times New Roman" w:hAnsi="Times New Roman" w:cs="Times New Roman"/>
+          <w:sz w:val="24"/>
+          <w:szCs w:val="24"/>
+        </w:rPr>
+        <w:t xml:space="preserve">: </w:t>
       </w:r>
       <w:sdt>
         <w:sdtPr>
@@ -444,16 +627,16 @@
           <w:sz w:val="24"/>
           <w:szCs w:val="24"/>
         </w:rPr>
-        <w:t xml:space="preserve">: </w:t>
-      </w:r>
-      <w:r>
-        <w:rPr>
-          <w:rFonts w:ascii="Times New Roman" w:eastAsia="MS Mincho" w:hAnsi="Times New Roman" w:cs="Times New Roman"/>
-          <w:color w:val="000000" w:themeColor="text1"/>
-          <w:sz w:val="24"/>
-          <w:szCs w:val="24"/>
-        </w:rPr>
-        <w:tab/>
+        <w:t>:</w:t>
+      </w:r>
+      <w:r>
+        <w:rPr>
+          <w:rFonts w:ascii="Times New Roman" w:eastAsia="MS Mincho" w:hAnsi="Times New Roman" w:cs="Times New Roman"/>
+          <w:color w:val="000000" w:themeColor="text1"/>
+          <w:sz w:val="24"/>
+          <w:szCs w:val="24"/>
+        </w:rPr>
+        <w:t xml:space="preserve"> </w:t>
       </w:r>
       <w:sdt>
         <w:sdtPr>
@@ -503,16 +686,16 @@
           <w:sz w:val="24"/>
           <w:szCs w:val="24"/>
         </w:rPr>
-        <w:t>при секретаре</w:t>
-      </w:r>
-      <w:r>
-        <w:rPr>
-          <w:rFonts w:ascii="Times New Roman" w:eastAsia="MS Mincho" w:hAnsi="Times New Roman" w:cs="Times New Roman"/>
-          <w:color w:val="000000" w:themeColor="text1"/>
-          <w:sz w:val="24"/>
-          <w:szCs w:val="24"/>
-        </w:rPr>
-        <w:t xml:space="preserve"> </w:t>
+        <w:t>секретарь собрания</w:t>
+      </w:r>
+      <w:r>
+        <w:rPr>
+          <w:rFonts w:ascii="Times New Roman" w:eastAsia="MS Mincho" w:hAnsi="Times New Roman" w:cs="Times New Roman"/>
+          <w:color w:val="000000" w:themeColor="text1"/>
+          <w:sz w:val="24"/>
+          <w:szCs w:val="24"/>
+        </w:rPr>
+        <w:t xml:space="preserve">: </w:t>
       </w:r>
       <w:sdt>
         <w:sdtPr>
@@ -571,7 +754,16 @@
           <w:sz w:val="24"/>
           <w:szCs w:val="24"/>
         </w:rPr>
-        <w:t xml:space="preserve">: </w:t>
+        <w:t>:</w:t>
+      </w:r>
+      <w:r>
+        <w:rPr>
+          <w:rFonts w:ascii="Times New Roman" w:eastAsia="MS Mincho" w:hAnsi="Times New Roman" w:cs="Times New Roman"/>
+          <w:color w:val="000000" w:themeColor="text1"/>
+          <w:sz w:val="24"/>
+          <w:szCs w:val="24"/>
+        </w:rPr>
+        <w:t xml:space="preserve"> </w:t>
       </w:r>
       <w:sdt>
         <w:sdtPr>
@@ -603,6 +795,352 @@
           </w:r>
         </w:sdtContent>
       </w:sdt>
+    </w:p>
+    <w:p>
+      <w:pPr>
+        <w:pStyle w:val="PlainText"/>
+        <w:rPr>
+          <w:rFonts w:ascii="Times New Roman" w:eastAsia="MS Mincho" w:hAnsi="Times New Roman" w:cs="Times New Roman"/>
+          <w:color w:val="000000" w:themeColor="text1"/>
+          <w:sz w:val="24"/>
+          <w:szCs w:val="24"/>
+        </w:rPr>
+      </w:pPr>
+    </w:p>
+    <w:p>
+      <w:pPr>
+        <w:pStyle w:val="PlainText"/>
+        <w:rPr>
+          <w:rFonts w:ascii="Times New Roman" w:eastAsia="MS Mincho" w:hAnsi="Times New Roman" w:cs="Times New Roman"/>
+          <w:color w:val="000000" w:themeColor="text1"/>
+          <w:sz w:val="24"/>
+          <w:szCs w:val="24"/>
+        </w:rPr>
+      </w:pPr>
+      <w:r>
+        <w:rPr>
+          <w:rFonts w:ascii="Times New Roman" w:hAnsi="Times New Roman" w:cs="Times New Roman"/>
+          <w:sz w:val="24"/>
+          <w:szCs w:val="24"/>
+        </w:rPr>
+        <w:t>Председатель собрания</w:t>
+      </w:r>
+      <w:r>
+        <w:rPr>
+          <w:rFonts w:ascii="Times New Roman" w:hAnsi="Times New Roman" w:cs="Times New Roman"/>
+          <w:sz w:val="24"/>
+          <w:szCs w:val="24"/>
+        </w:rPr>
+        <w:t xml:space="preserve">: </w:t>
+      </w:r>
+      <w:sdt>
+        <w:sdtPr>
+          <w:rPr>
+            <w:rFonts w:ascii="Times New Roman" w:eastAsia="MS Mincho" w:hAnsi="Times New Roman" w:cs="Times New Roman"/>
+            <w:color w:val="000000" w:themeColor="text1"/>
+            <w:sz w:val="24"/>
+            <w:szCs w:val="24"/>
+          </w:rPr>
+          <w:alias w:val="chairman"/>
+          <w:tag w:val="text"/>
+          <w:id w:val="1436784192"/>
+          <w:placeholder>
+            <w:docPart w:val="8DF8E94D5AE44ED39099CC9675FCEF93"/>
+          </w:placeholder>
+          <w:showingPlcHdr/>
+        </w:sdtPr>
+        <w:sdtEndPr/>
+        <w:sdtContent>
+          <w:r>
+            <w:rPr>
+              <w:rStyle w:val="PlaceholderText"/>
+              <w:rFonts w:ascii="Times New Roman" w:hAnsi="Times New Roman" w:cs="Times New Roman"/>
+              <w:color w:val="000000" w:themeColor="text1"/>
+              <w:sz w:val="24"/>
+              <w:szCs w:val="24"/>
+            </w:rPr>
+            <w:t>Место для ввода текста.</w:t>
+          </w:r>
+        </w:sdtContent>
+      </w:sdt>
+      <w:r>
+        <w:rPr>
+          <w:rFonts w:ascii="Times New Roman" w:eastAsia="MS Mincho" w:hAnsi="Times New Roman" w:cs="Times New Roman"/>
+          <w:color w:val="000000" w:themeColor="text1"/>
+          <w:sz w:val="24"/>
+          <w:szCs w:val="24"/>
+        </w:rPr>
+        <w:t xml:space="preserve"> сообщил</w:t>
+      </w:r>
+      <w:r>
+        <w:rPr>
+          <w:rFonts w:ascii="Times New Roman" w:eastAsia="MS Mincho" w:hAnsi="Times New Roman" w:cs="Times New Roman"/>
+          <w:color w:val="000000" w:themeColor="text1"/>
+          <w:sz w:val="24"/>
+          <w:szCs w:val="24"/>
+        </w:rPr>
+        <w:t xml:space="preserve">, </w:t>
+      </w:r>
+      <w:r>
+        <w:rPr>
+          <w:rFonts w:ascii="Times New Roman" w:eastAsia="MS Mincho" w:hAnsi="Times New Roman" w:cs="Times New Roman"/>
+          <w:color w:val="000000" w:themeColor="text1"/>
+          <w:sz w:val="24"/>
+          <w:szCs w:val="24"/>
+        </w:rPr>
+        <w:t xml:space="preserve">что присуствует </w:t>
+      </w:r>
+      <w:sdt>
+        <w:sdtPr>
+          <w:rPr>
+            <w:rFonts w:ascii="Times New Roman" w:eastAsia="MS Mincho" w:hAnsi="Times New Roman" w:cs="Times New Roman"/>
+            <w:color w:val="000000" w:themeColor="text1"/>
+            <w:sz w:val="24"/>
+            <w:szCs w:val="24"/>
+          </w:rPr>
+          <w:alias w:val="registred_count"/>
+          <w:tag w:val="text"/>
+          <w:id w:val="-160549456"/>
+          <w:placeholder>
+            <w:docPart w:val="3F4D0E79326240559C54B0CF7F8543D5"/>
+          </w:placeholder>
+          <w:showingPlcHdr/>
+        </w:sdtPr>
+        <w:sdtEndPr/>
+        <w:sdtContent>
+          <w:r>
+            <w:rPr>
+              <w:rStyle w:val="PlaceholderText"/>
+              <w:rFonts w:ascii="Times New Roman" w:hAnsi="Times New Roman" w:cs="Times New Roman"/>
+              <w:color w:val="000000" w:themeColor="text1"/>
+              <w:sz w:val="24"/>
+              <w:szCs w:val="24"/>
+            </w:rPr>
+            <w:t>Место для ввода текста.</w:t>
+          </w:r>
+        </w:sdtContent>
+      </w:sdt>
+      <w:r>
+        <w:rPr>
+          <w:rFonts w:ascii="Times New Roman" w:eastAsia="MS Mincho" w:hAnsi="Times New Roman" w:cs="Times New Roman"/>
+          <w:color w:val="000000" w:themeColor="text1"/>
+          <w:sz w:val="24"/>
+          <w:szCs w:val="24"/>
+        </w:rPr>
+        <w:t xml:space="preserve"> из </w:t>
+      </w:r>
+      <w:sdt>
+        <w:sdtPr>
+          <w:rPr>
+            <w:rFonts w:ascii="Times New Roman" w:eastAsia="MS Mincho" w:hAnsi="Times New Roman" w:cs="Times New Roman"/>
+            <w:color w:val="000000" w:themeColor="text1"/>
+            <w:sz w:val="24"/>
+            <w:szCs w:val="24"/>
+          </w:rPr>
+          <w:alias w:val="common_count"/>
+          <w:tag w:val="text"/>
+          <w:id w:val="380367026"/>
+          <w:placeholder>
+            <w:docPart w:val="655D1F57ADA54D9C8E49C83ABFFC9618"/>
+          </w:placeholder>
+          <w:showingPlcHdr/>
+        </w:sdtPr>
+        <w:sdtEndPr/>
+        <w:sdtContent>
+          <w:r>
+            <w:rPr>
+              <w:rStyle w:val="PlaceholderText"/>
+              <w:rFonts w:ascii="Times New Roman" w:hAnsi="Times New Roman" w:cs="Times New Roman"/>
+              <w:color w:val="000000" w:themeColor="text1"/>
+              <w:sz w:val="24"/>
+              <w:szCs w:val="24"/>
+            </w:rPr>
+            <w:t>Место для ввода текста.</w:t>
+          </w:r>
+        </w:sdtContent>
+      </w:sdt>
+      <w:r>
+        <w:rPr>
+          <w:rFonts w:ascii="Times New Roman" w:eastAsia="MS Mincho" w:hAnsi="Times New Roman" w:cs="Times New Roman"/>
+          <w:color w:val="000000" w:themeColor="text1"/>
+          <w:sz w:val="24"/>
+          <w:szCs w:val="24"/>
+        </w:rPr>
+        <w:t xml:space="preserve"> назначенных судей,  </w:t>
+      </w:r>
+      <w:sdt>
+        <w:sdtPr>
+          <w:rPr>
+            <w:rFonts w:ascii="Times New Roman" w:eastAsia="MS Mincho" w:hAnsi="Times New Roman" w:cs="Times New Roman"/>
+            <w:color w:val="000000" w:themeColor="text1"/>
+            <w:sz w:val="24"/>
+            <w:szCs w:val="24"/>
+          </w:rPr>
+          <w:alias w:val="quorum_status"/>
+          <w:tag w:val="text"/>
+          <w:id w:val="-174646466"/>
+          <w:placeholder>
+            <w:docPart w:val="F139D707AEC84565BE3B228A7AC565E7"/>
+          </w:placeholder>
+          <w:showingPlcHdr/>
+        </w:sdtPr>
+        <w:sdtEndPr/>
+        <w:sdtContent>
+          <w:r>
+            <w:rPr>
+              <w:rStyle w:val="PlaceholderText"/>
+              <w:rFonts w:ascii="Times New Roman" w:hAnsi="Times New Roman" w:cs="Times New Roman"/>
+              <w:color w:val="000000" w:themeColor="text1"/>
+              <w:sz w:val="24"/>
+              <w:szCs w:val="24"/>
+            </w:rPr>
+            <w:t>Место для ввода текста.</w:t>
+          </w:r>
+        </w:sdtContent>
+      </w:sdt>
+      <w:r>
+        <w:rPr>
+          <w:rFonts w:ascii="Times New Roman" w:eastAsia="MS Mincho" w:hAnsi="Times New Roman" w:cs="Times New Roman"/>
+          <w:color w:val="000000" w:themeColor="text1"/>
+          <w:sz w:val="24"/>
+          <w:szCs w:val="24"/>
+        </w:rPr>
+        <w:t xml:space="preserve">. </w:t>
+      </w:r>
+      <w:r>
+        <w:rPr>
+          <w:rFonts w:ascii="Times New Roman" w:eastAsia="MS Mincho" w:hAnsi="Times New Roman" w:cs="Times New Roman"/>
+          <w:color w:val="000000" w:themeColor="text1"/>
+          <w:sz w:val="24"/>
+          <w:szCs w:val="24"/>
+        </w:rPr>
+        <w:t>Предложил утвердить повестку дня общего собрания судей</w:t>
+      </w:r>
+      <w:r>
+        <w:rPr>
+          <w:rFonts w:ascii="Times New Roman" w:eastAsia="MS Mincho" w:hAnsi="Times New Roman" w:cs="Times New Roman"/>
+          <w:color w:val="000000" w:themeColor="text1"/>
+          <w:sz w:val="24"/>
+          <w:szCs w:val="24"/>
+          <w:lang w:val="en-US"/>
+        </w:rPr>
+        <w:t>:</w:t>
+      </w:r>
+    </w:p>
+    <w:sdt>
+      <w:sdtPr>
+        <w:rPr>
+          <w:lang w:val="en-US"/>
+        </w:rPr>
+        <w:alias w:val="agenda_info"/>
+        <w:tag w:val="list"/>
+        <w:id w:val="1404564308"/>
+        <w:placeholder>
+          <w:docPart w:val="388663294B4740BC909E48207BDA211A"/>
+        </w:placeholder>
+      </w:sdtPr>
+      <w:sdtEndPr/>
+      <w:sdtContent>
+        <w:sdt>
+          <w:sdtPr>
+            <w:rPr>
+              <w:lang w:val="en-US"/>
+            </w:rPr>
+            <w:alias w:val="question_info"/>
+            <w:tag w:val="plain"/>
+            <w:id w:val="1572310849"/>
+            <w:placeholder>
+              <w:docPart w:val="388663294B4740BC909E48207BDA211A"/>
+            </w:placeholder>
+          </w:sdtPr>
+          <w:sdtEndPr/>
+          <w:sdtContent>
+            <w:p>
+              <w:pPr>
+                <w:spacing w:after="120"/>
+                <w:rPr>
+                  <w:lang w:val="en-US"/>
+                </w:rPr>
+              </w:pPr>
+            </w:p>
+            <w:p>
+              <w:pPr>
+                <w:spacing w:after="120"/>
+                <w:rPr>
+                  <w:rFonts w:eastAsia="MS Mincho"/>
+                  <w:color w:val="000000" w:themeColor="text1"/>
+                </w:rPr>
+              </w:pPr>
+              <w:sdt>
+                <w:sdtPr>
+                  <w:rPr>
+                    <w:rFonts w:eastAsia="MS Mincho"/>
+                    <w:color w:val="000000" w:themeColor="text1"/>
+                  </w:rPr>
+                  <w:alias w:val="question_content"/>
+                  <w:tag w:val="text"/>
+                  <w:id w:val="-1185737722"/>
+                  <w:placeholder>
+                    <w:docPart w:val="04E0AFD9A58E4351A2E52A7EEAFBAECB"/>
+                  </w:placeholder>
+                  <w:showingPlcHdr/>
+                </w:sdtPr>
+                <w:sdtEndPr/>
+                <w:sdtContent>
+                  <w:r>
+                    <w:rPr>
+                      <w:rStyle w:val="PlaceholderText"/>
+                      <w:color w:val="000000" w:themeColor="text1"/>
+                    </w:rPr>
+                    <w:t>Место для ввода текста.</w:t>
+                  </w:r>
+                </w:sdtContent>
+              </w:sdt>
+            </w:p>
+            <w:p>
+              <w:pPr>
+                <w:spacing w:after="120"/>
+                <w:rPr>
+                  <w:lang w:val="en-US"/>
+                </w:rPr>
+              </w:pPr>
+            </w:p>
+          </w:sdtContent>
+        </w:sdt>
+      </w:sdtContent>
+    </w:sdt>
+    <w:p>
+      <w:pPr>
+        <w:pStyle w:val="PlainText"/>
+        <w:rPr>
+          <w:rFonts w:ascii="Times New Roman" w:eastAsia="MS Mincho" w:hAnsi="Times New Roman" w:cs="Times New Roman"/>
+          <w:color w:val="000000" w:themeColor="text1"/>
+          <w:sz w:val="24"/>
+          <w:szCs w:val="24"/>
+        </w:rPr>
+      </w:pPr>
+    </w:p>
+    <w:p>
+      <w:pPr>
+        <w:pStyle w:val="PlainText"/>
+        <w:rPr>
+          <w:rFonts w:ascii="Times New Roman" w:eastAsia="MS Mincho" w:hAnsi="Times New Roman" w:cs="Times New Roman"/>
+          <w:color w:val="000000" w:themeColor="text1"/>
+          <w:sz w:val="24"/>
+          <w:szCs w:val="24"/>
+        </w:rPr>
+      </w:pPr>
+    </w:p>
+    <w:p>
+      <w:pPr>
+        <w:pStyle w:val="PlainText"/>
+        <w:rPr>
+          <w:rFonts w:ascii="Times New Roman" w:eastAsia="MS Mincho" w:hAnsi="Times New Roman" w:cs="Times New Roman"/>
+          <w:color w:val="000000" w:themeColor="text1"/>
+          <w:sz w:val="24"/>
+          <w:szCs w:val="24"/>
+        </w:rPr>
+      </w:pPr>
     </w:p>
     <w:sdt>
       <w:sdtPr>
@@ -755,309 +1293,6 @@
                   <w:color w:val="000000" w:themeColor="text1"/>
                   <w:sz w:val="24"/>
                   <w:szCs w:val="24"/>
-                  <w:lang w:val="en-US"/>
-                </w:rPr>
-              </w:pPr>
-              <w:r>
-                <w:rPr>
-                  <w:rFonts w:ascii="Times New Roman" w:eastAsia="MS Mincho" w:hAnsi="Times New Roman" w:cs="Times New Roman"/>
-                  <w:color w:val="000000" w:themeColor="text1"/>
-                  <w:sz w:val="24"/>
-                  <w:szCs w:val="24"/>
-                </w:rPr>
-                <w:t>Члены президиума суда проголосовали</w:t>
-              </w:r>
-              <w:r>
-                <w:rPr>
-                  <w:rFonts w:ascii="Times New Roman" w:eastAsia="MS Mincho" w:hAnsi="Times New Roman" w:cs="Times New Roman"/>
-                  <w:color w:val="000000" w:themeColor="text1"/>
-                  <w:sz w:val="24"/>
-                  <w:szCs w:val="24"/>
-                  <w:lang w:val="en-US"/>
-                </w:rPr>
-                <w:t>:</w:t>
-              </w:r>
-            </w:p>
-            <w:p>
-              <w:pPr>
-                <w:pStyle w:val="PlainText"/>
-                <w:rPr>
-                  <w:rFonts w:ascii="Times New Roman" w:eastAsia="MS Mincho" w:hAnsi="Times New Roman" w:cs="Times New Roman"/>
-                  <w:color w:val="000000" w:themeColor="text1"/>
-                  <w:sz w:val="24"/>
-                  <w:szCs w:val="24"/>
-                </w:rPr>
-              </w:pPr>
-              <w:r>
-                <w:rPr>
-                  <w:rStyle w:val="hgkelc"/>
-                  <w:rFonts w:ascii="Times New Roman" w:hAnsi="Times New Roman" w:cs="Times New Roman"/>
-                  <w:sz w:val="24"/>
-                  <w:szCs w:val="24"/>
-                </w:rPr>
-                <w:t>«</w:t>
-              </w:r>
-              <w:r>
-                <w:rPr>
-                  <w:rStyle w:val="hgkelc"/>
-                  <w:rFonts w:ascii="Times New Roman" w:hAnsi="Times New Roman" w:cs="Times New Roman"/>
-                  <w:sz w:val="24"/>
-                  <w:szCs w:val="24"/>
-                </w:rPr>
-                <w:t>ЗА</w:t>
-              </w:r>
-              <w:r>
-                <w:rPr>
-                  <w:rStyle w:val="hgkelc"/>
-                  <w:rFonts w:ascii="Times New Roman" w:hAnsi="Times New Roman" w:cs="Times New Roman"/>
-                  <w:sz w:val="24"/>
-                  <w:szCs w:val="24"/>
-                </w:rPr>
-                <w:t>»</w:t>
-              </w:r>
-              <w:r>
-                <w:rPr>
-                  <w:rStyle w:val="hgkelc"/>
-                  <w:rFonts w:ascii="Times New Roman" w:hAnsi="Times New Roman" w:cs="Times New Roman"/>
-                  <w:sz w:val="24"/>
-                  <w:szCs w:val="24"/>
-                </w:rPr>
-                <w:tab/>
-              </w:r>
-              <w:r>
-                <w:rPr>
-                  <w:rStyle w:val="hgkelc"/>
-                  <w:rFonts w:ascii="Times New Roman" w:hAnsi="Times New Roman" w:cs="Times New Roman"/>
-                  <w:sz w:val="24"/>
-                  <w:szCs w:val="24"/>
-                </w:rPr>
-                <w:tab/>
-              </w:r>
-              <w:r>
-                <w:rPr>
-                  <w:rStyle w:val="hgkelc"/>
-                  <w:rFonts w:ascii="Times New Roman" w:hAnsi="Times New Roman" w:cs="Times New Roman"/>
-                  <w:sz w:val="24"/>
-                  <w:szCs w:val="24"/>
-                </w:rPr>
-                <w:tab/>
-              </w:r>
-              <w:r>
-                <w:rPr>
-                  <w:rStyle w:val="hgkelc"/>
-                  <w:rFonts w:ascii="Times New Roman" w:hAnsi="Times New Roman" w:cs="Times New Roman"/>
-                  <w:sz w:val="24"/>
-                  <w:szCs w:val="24"/>
-                </w:rPr>
-                <w:tab/>
-              </w:r>
-              <w:sdt>
-                <w:sdtPr>
-                  <w:rPr>
-                    <w:rFonts w:ascii="Times New Roman" w:eastAsia="MS Mincho" w:hAnsi="Times New Roman" w:cs="Times New Roman"/>
-                    <w:color w:val="000000" w:themeColor="text1"/>
-                    <w:sz w:val="24"/>
-                    <w:szCs w:val="24"/>
-                  </w:rPr>
-                  <w:alias w:val="voted_yes_count"/>
-                  <w:tag w:val="text"/>
-                  <w:id w:val="-1195074167"/>
-                  <w:placeholder>
-                    <w:docPart w:val="089D8600EE694BD881B93C912DCD9F7B"/>
-                  </w:placeholder>
-                  <w:showingPlcHdr/>
-                </w:sdtPr>
-                <w:sdtEndPr/>
-                <w:sdtContent>
-                  <w:r>
-                    <w:rPr>
-                      <w:rStyle w:val="PlaceholderText"/>
-                      <w:rFonts w:ascii="Times New Roman" w:hAnsi="Times New Roman" w:cs="Times New Roman"/>
-                      <w:color w:val="000000" w:themeColor="text1"/>
-                      <w:sz w:val="24"/>
-                      <w:szCs w:val="24"/>
-                    </w:rPr>
-                    <w:t>Место для ввода текста.</w:t>
-                  </w:r>
-                </w:sdtContent>
-              </w:sdt>
-            </w:p>
-            <w:p>
-              <w:pPr>
-                <w:pStyle w:val="PlainText"/>
-                <w:rPr>
-                  <w:rFonts w:ascii="Times New Roman" w:eastAsia="MS Mincho" w:hAnsi="Times New Roman" w:cs="Times New Roman"/>
-                  <w:color w:val="000000" w:themeColor="text1"/>
-                  <w:sz w:val="24"/>
-                  <w:szCs w:val="24"/>
-                </w:rPr>
-              </w:pPr>
-              <w:r>
-                <w:rPr>
-                  <w:rStyle w:val="hgkelc"/>
-                  <w:rFonts w:ascii="Times New Roman" w:hAnsi="Times New Roman" w:cs="Times New Roman"/>
-                  <w:sz w:val="24"/>
-                  <w:szCs w:val="24"/>
-                </w:rPr>
-                <w:t>«</w:t>
-              </w:r>
-              <w:r>
-                <w:rPr>
-                  <w:rStyle w:val="hgkelc"/>
-                  <w:rFonts w:ascii="Times New Roman" w:hAnsi="Times New Roman" w:cs="Times New Roman"/>
-                  <w:sz w:val="24"/>
-                  <w:szCs w:val="24"/>
-                </w:rPr>
-                <w:t>ПРОТИВ</w:t>
-              </w:r>
-              <w:r>
-                <w:rPr>
-                  <w:rStyle w:val="hgkelc"/>
-                  <w:rFonts w:ascii="Times New Roman" w:hAnsi="Times New Roman" w:cs="Times New Roman"/>
-                  <w:sz w:val="24"/>
-                  <w:szCs w:val="24"/>
-                </w:rPr>
-                <w:t>»</w:t>
-              </w:r>
-              <w:r>
-                <w:rPr>
-                  <w:rStyle w:val="hgkelc"/>
-                  <w:rFonts w:ascii="Times New Roman" w:hAnsi="Times New Roman" w:cs="Times New Roman"/>
-                  <w:sz w:val="24"/>
-                  <w:szCs w:val="24"/>
-                </w:rPr>
-                <w:tab/>
-              </w:r>
-              <w:r>
-                <w:rPr>
-                  <w:rStyle w:val="hgkelc"/>
-                  <w:rFonts w:ascii="Times New Roman" w:hAnsi="Times New Roman" w:cs="Times New Roman"/>
-                  <w:sz w:val="24"/>
-                  <w:szCs w:val="24"/>
-                </w:rPr>
-                <w:tab/>
-              </w:r>
-              <w:r>
-                <w:rPr>
-                  <w:rStyle w:val="hgkelc"/>
-                  <w:rFonts w:ascii="Times New Roman" w:hAnsi="Times New Roman" w:cs="Times New Roman"/>
-                  <w:sz w:val="24"/>
-                  <w:szCs w:val="24"/>
-                </w:rPr>
-                <w:tab/>
-              </w:r>
-              <w:sdt>
-                <w:sdtPr>
-                  <w:rPr>
-                    <w:rFonts w:ascii="Times New Roman" w:eastAsia="MS Mincho" w:hAnsi="Times New Roman" w:cs="Times New Roman"/>
-                    <w:color w:val="000000" w:themeColor="text1"/>
-                    <w:sz w:val="24"/>
-                    <w:szCs w:val="24"/>
-                  </w:rPr>
-                  <w:alias w:val="voted_no_count"/>
-                  <w:tag w:val="text"/>
-                  <w:id w:val="-2116205157"/>
-                  <w:placeholder>
-                    <w:docPart w:val="7C30FCEB22994E5E836C6DC763F28311"/>
-                  </w:placeholder>
-                  <w:showingPlcHdr/>
-                </w:sdtPr>
-                <w:sdtEndPr/>
-                <w:sdtContent>
-                  <w:r>
-                    <w:rPr>
-                      <w:rStyle w:val="PlaceholderText"/>
-                      <w:rFonts w:ascii="Times New Roman" w:hAnsi="Times New Roman" w:cs="Times New Roman"/>
-                      <w:color w:val="000000" w:themeColor="text1"/>
-                      <w:sz w:val="24"/>
-                      <w:szCs w:val="24"/>
-                    </w:rPr>
-                    <w:t>Место для ввода текста.</w:t>
-                  </w:r>
-                </w:sdtContent>
-              </w:sdt>
-            </w:p>
-            <w:p>
-              <w:pPr>
-                <w:pStyle w:val="PlainText"/>
-                <w:rPr>
-                  <w:rFonts w:ascii="Times New Roman" w:eastAsia="MS Mincho" w:hAnsi="Times New Roman" w:cs="Times New Roman"/>
-                  <w:color w:val="000000" w:themeColor="text1"/>
-                  <w:sz w:val="24"/>
-                  <w:szCs w:val="24"/>
-                </w:rPr>
-              </w:pPr>
-              <w:r>
-                <w:rPr>
-                  <w:rFonts w:ascii="Times New Roman" w:eastAsia="MS Mincho" w:hAnsi="Times New Roman" w:cs="Times New Roman"/>
-                  <w:color w:val="000000" w:themeColor="text1"/>
-                  <w:sz w:val="24"/>
-                  <w:szCs w:val="24"/>
-                </w:rPr>
-                <w:t>ВОЗДЕРЖАЛИСЬ</w:t>
-              </w:r>
-              <w:r>
-                <w:rPr>
-                  <w:rStyle w:val="hgkelc"/>
-                  <w:rFonts w:ascii="Times New Roman" w:hAnsi="Times New Roman" w:cs="Times New Roman"/>
-                  <w:sz w:val="24"/>
-                  <w:szCs w:val="24"/>
-                </w:rPr>
-                <w:tab/>
-              </w:r>
-              <w:r>
-                <w:rPr>
-                  <w:rStyle w:val="hgkelc"/>
-                  <w:rFonts w:ascii="Times New Roman" w:hAnsi="Times New Roman" w:cs="Times New Roman"/>
-                  <w:sz w:val="24"/>
-                  <w:szCs w:val="24"/>
-                </w:rPr>
-                <w:tab/>
-              </w:r>
-              <w:sdt>
-                <w:sdtPr>
-                  <w:rPr>
-                    <w:rFonts w:ascii="Times New Roman" w:eastAsia="MS Mincho" w:hAnsi="Times New Roman" w:cs="Times New Roman"/>
-                    <w:color w:val="000000" w:themeColor="text1"/>
-                    <w:sz w:val="24"/>
-                    <w:szCs w:val="24"/>
-                  </w:rPr>
-                  <w:alias w:val="voted_indifferent_count"/>
-                  <w:tag w:val="text"/>
-                  <w:id w:val="-1777243304"/>
-                  <w:placeholder>
-                    <w:docPart w:val="5812A8EEE1794D158CAE4E6A4C1FFA82"/>
-                  </w:placeholder>
-                  <w:showingPlcHdr/>
-                </w:sdtPr>
-                <w:sdtEndPr/>
-                <w:sdtContent>
-                  <w:r>
-                    <w:rPr>
-                      <w:rStyle w:val="PlaceholderText"/>
-                      <w:rFonts w:ascii="Times New Roman" w:hAnsi="Times New Roman" w:cs="Times New Roman"/>
-                      <w:color w:val="000000" w:themeColor="text1"/>
-                      <w:sz w:val="24"/>
-                      <w:szCs w:val="24"/>
-                    </w:rPr>
-                    <w:t>Место для ввода текста.</w:t>
-                  </w:r>
-                </w:sdtContent>
-              </w:sdt>
-            </w:p>
-            <w:p>
-              <w:pPr>
-                <w:spacing w:after="120"/>
-              </w:pPr>
-            </w:p>
-            <w:p>
-              <w:pPr>
-                <w:pStyle w:val="PlainText"/>
-                <w:rPr>
-                  <w:rFonts w:ascii="Times New Roman" w:eastAsia="MS Mincho" w:hAnsi="Times New Roman" w:cs="Times New Roman"/>
-                  <w:color w:val="000000" w:themeColor="text1"/>
-                  <w:sz w:val="24"/>
-                  <w:szCs w:val="24"/>
                 </w:rPr>
               </w:pPr>
               <w:r>
@@ -1066,7 +1301,7 @@
                   <w:sz w:val="24"/>
                   <w:szCs w:val="24"/>
                 </w:rPr>
-                <w:t>Постановление президиума суда</w:t>
+                <w:t>По результатам голосования</w:t>
               </w:r>
               <w:r>
                 <w:t xml:space="preserve"> </w:t>
@@ -1101,6 +1336,15 @@
                   </w:r>
                 </w:sdtContent>
               </w:sdt>
+              <w:r>
+                <w:rPr>
+                  <w:rFonts w:ascii="Times New Roman" w:eastAsia="MS Mincho" w:hAnsi="Times New Roman" w:cs="Times New Roman"/>
+                  <w:color w:val="000000" w:themeColor="text1"/>
+                  <w:sz w:val="24"/>
+                  <w:szCs w:val="24"/>
+                </w:rPr>
+                <w:t>.</w:t>
+              </w:r>
             </w:p>
             <w:p>
               <w:pPr>
@@ -1130,6 +1374,7 @@
     <w:p>
       <w:pPr>
         <w:pStyle w:val="PlainText"/>
+        <w:jc w:val="center"/>
         <w:rPr>
           <w:rFonts w:ascii="Times New Roman" w:eastAsia="MS Mincho" w:hAnsi="Times New Roman" w:cs="Times New Roman"/>
           <w:color w:val="000000" w:themeColor="text1"/>
@@ -1143,7 +1388,15 @@
           <w:sz w:val="24"/>
           <w:szCs w:val="24"/>
         </w:rPr>
-        <w:t xml:space="preserve">Заседание президиума суда закрыто в </w:t>
+        <w:t>Общее собрание закрыто в</w:t>
+      </w:r>
+      <w:r>
+        <w:rPr>
+          <w:rFonts w:ascii="Times New Roman" w:hAnsi="Times New Roman" w:cs="Times New Roman"/>
+          <w:sz w:val="24"/>
+          <w:szCs w:val="24"/>
+        </w:rPr>
+        <w:t xml:space="preserve"> </w:t>
       </w:r>
       <w:sdt>
         <w:sdtPr>
@@ -1262,7 +1515,7 @@
           <w:sz w:val="24"/>
           <w:szCs w:val="24"/>
         </w:rPr>
-        <w:t>Председательствующий</w:t>
+        <w:t>Председатель собрания</w:t>
       </w:r>
       <w:r>
         <w:rPr>
@@ -1389,7 +1642,7 @@
           <w:sz w:val="24"/>
           <w:szCs w:val="24"/>
         </w:rPr>
-        <w:tab/>
+        <w:t xml:space="preserve"> собрания</w:t>
       </w:r>
       <w:r>
         <w:rPr>
@@ -1490,6 +1743,7 @@
       </w:pPr>
     </w:p>
     <w:sectPr>
+      <w:footerReference w:type="default" r:id="rId8"/>
       <w:pgSz w:w="11906" w:h="16838" w:code="9"/>
       <w:pgMar w:top="1134" w:right="567" w:bottom="567" w:left="1134" w:header="567" w:footer="340" w:gutter="0"/>
       <w:cols w:space="708"/>
@@ -1522,6 +1776,54 @@
     </w:p>
   </w:endnote>
 </w:endnotes>
+</file>
+
+<file path=word/footer1.xml><?xml version="1.0" encoding="utf-8"?>
+<w:ftr xmlns:wpc="http://schemas.microsoft.com/office/word/2010/wordprocessingCanvas" xmlns:cx="http://schemas.microsoft.com/office/drawing/2014/chartex" xmlns:cx1="http://schemas.microsoft.com/office/drawing/2015/9/8/chartex" xmlns:cx2="http://schemas.microsoft.com/office/drawing/2015/10/21/chartex" xmlns:cx3="http://schemas.microsoft.com/office/drawing/2016/5/9/chartex" xmlns:cx4="http://schemas.microsoft.com/office/drawing/2016/5/10/chartex" xmlns:cx5="http://schemas.microsoft.com/office/drawing/2016/5/11/chartex" xmlns:cx6="http://schemas.microsoft.com/office/drawing/2016/5/12/chartex" xmlns:cx7="http://schemas.microsoft.com/office/drawing/2016/5/13/chartex" xmlns:cx8="http://schemas.microsoft.com/office/drawing/2016/5/14/chartex" xmlns:mc="http://schemas.openxmlformats.org/markup-compatibility/2006" xmlns:aink="http://schemas.microsoft.com/office/drawing/2016/ink" xmlns:am3d="http://schemas.microsoft.com/office/drawing/2017/model3d" xmlns:o="urn:schemas-microsoft-com:office:office" xmlns:r="http://schemas.openxmlformats.org/officeDocument/2006/relationships" xmlns:m="http://schemas.openxmlformats.org/officeDocument/2006/math" xmlns:v="urn:schemas-microsoft-com:vml" xmlns:wp14="http://schemas.microsoft.com/office/word/2010/wordprocessingDrawing" xmlns:wp="http://schemas.openxmlformats.org/drawingml/2006/wordprocessingDrawing" xmlns:w10="urn:schemas-microsoft-com:office:word" xmlns:w="http://schemas.openxmlformats.org/wordprocessingml/2006/main" xmlns:w14="http://schemas.microsoft.com/office/word/2010/wordml" xmlns:w15="http://schemas.microsoft.com/office/word/2012/wordml" xmlns:w16cex="http://schemas.microsoft.com/office/word/2018/wordml/cex" xmlns:w16cid="http://schemas.microsoft.com/office/word/2016/wordml/cid" xmlns:w16="http://schemas.microsoft.com/office/word/2018/wordml" xmlns:w16sdtdh="http://schemas.microsoft.com/office/word/2020/wordml/sdtdatahash" xmlns:w16se="http://schemas.microsoft.com/office/word/2015/wordml/symex" xmlns:wpg="http://schemas.microsoft.com/office/word/2010/wordprocessingGroup" xmlns:wpi="http://schemas.microsoft.com/office/word/2010/wordprocessingInk" xmlns:wne="http://schemas.microsoft.com/office/word/2006/wordml" xmlns:wps="http://schemas.microsoft.com/office/word/2010/wordprocessingShape" mc:Ignorable="w14 w15 w16se w16cid w16 w16cex w16sdtdh wp14">
+  <w:sdt>
+    <w:sdtPr>
+      <w:id w:val="4638155"/>
+      <w:docPartObj>
+        <w:docPartGallery w:val="Page Numbers (Bottom of Page)"/>
+        <w:docPartUnique/>
+      </w:docPartObj>
+    </w:sdtPr>
+    <w:sdtEndPr>
+      <w:rPr>
+        <w:noProof/>
+      </w:rPr>
+    </w:sdtEndPr>
+    <w:sdtContent>
+      <w:p>
+        <w:pPr>
+          <w:pStyle w:val="Footer"/>
+          <w:jc w:val="center"/>
+        </w:pPr>
+        <w:r>
+          <w:fldChar w:fldCharType="begin"/>
+        </w:r>
+        <w:r>
+          <w:instrText xml:space="preserve"> PAGE   \* MERGEFORMAT </w:instrText>
+        </w:r>
+        <w:r>
+          <w:fldChar w:fldCharType="separate"/>
+        </w:r>
+        <w:r>
+          <w:rPr>
+            <w:noProof/>
+          </w:rPr>
+          <w:t>2</w:t>
+        </w:r>
+        <w:r>
+          <w:rPr>
+            <w:noProof/>
+          </w:rPr>
+          <w:fldChar w:fldCharType="end"/>
+        </w:r>
+      </w:p>
+    </w:sdtContent>
+  </w:sdt>
+</w:ftr>
 </file>
 
 <file path=word/footnotes.xml><?xml version="1.0" encoding="utf-8"?>
@@ -1665,6 +1967,7 @@
     <w:lsdException w:name="heading 7" w:semiHidden="1" w:unhideWhenUsed="1" w:qFormat="1"/>
     <w:lsdException w:name="heading 8" w:semiHidden="1" w:unhideWhenUsed="1" w:qFormat="1"/>
     <w:lsdException w:name="heading 9" w:semiHidden="1" w:unhideWhenUsed="1" w:qFormat="1"/>
+    <w:lsdException w:name="footer" w:uiPriority="99"/>
     <w:lsdException w:name="caption" w:semiHidden="1" w:unhideWhenUsed="1" w:qFormat="1"/>
     <w:lsdException w:name="Title" w:qFormat="1"/>
     <w:lsdException w:name="Subtitle" w:qFormat="1"/>
@@ -2000,6 +2303,8 @@
   <w:style w:type="paragraph" w:styleId="Footer">
     <w:name w:val="footer"/>
     <w:basedOn w:val="Normal"/>
+    <w:link w:val="FooterChar"/>
+    <w:uiPriority w:val="99"/>
     <w:pPr>
       <w:tabs>
         <w:tab w:val="center" w:pos="4677"/>
@@ -2055,45 +2360,24 @@
       <w:lang w:eastAsia="en-US"/>
     </w:rPr>
   </w:style>
+  <w:style w:type="character" w:customStyle="1" w:styleId="FooterChar">
+    <w:name w:val="Footer Char"/>
+    <w:basedOn w:val="DefaultParagraphFont"/>
+    <w:link w:val="Footer"/>
+    <w:uiPriority w:val="99"/>
+    <w:rsid w:val="00FA40EC"/>
+    <w:rPr>
+      <w:sz w:val="24"/>
+      <w:szCs w:val="24"/>
+      <w:lang w:val="ru-RU" w:eastAsia="ru-RU"/>
+    </w:rPr>
+  </w:style>
 </w:styles>
 </file>
 
 <file path=word/glossary/document.xml><?xml version="1.0" encoding="utf-8"?>
 <w:glossaryDocument xmlns:wpc="http://schemas.microsoft.com/office/word/2010/wordprocessingCanvas" xmlns:cx="http://schemas.microsoft.com/office/drawing/2014/chartex" xmlns:cx1="http://schemas.microsoft.com/office/drawing/2015/9/8/chartex" xmlns:cx2="http://schemas.microsoft.com/office/drawing/2015/10/21/chartex" xmlns:cx3="http://schemas.microsoft.com/office/drawing/2016/5/9/chartex" xmlns:cx4="http://schemas.microsoft.com/office/drawing/2016/5/10/chartex" xmlns:cx5="http://schemas.microsoft.com/office/drawing/2016/5/11/chartex" xmlns:cx6="http://schemas.microsoft.com/office/drawing/2016/5/12/chartex" xmlns:cx7="http://schemas.microsoft.com/office/drawing/2016/5/13/chartex" xmlns:cx8="http://schemas.microsoft.com/office/drawing/2016/5/14/chartex" xmlns:mc="http://schemas.openxmlformats.org/markup-compatibility/2006" xmlns:aink="http://schemas.microsoft.com/office/drawing/2016/ink" xmlns:am3d="http://schemas.microsoft.com/office/drawing/2017/model3d" xmlns:o="urn:schemas-microsoft-com:office:office" xmlns:r="http://schemas.openxmlformats.org/officeDocument/2006/relationships" xmlns:m="http://schemas.openxmlformats.org/officeDocument/2006/math" xmlns:v="urn:schemas-microsoft-com:vml" xmlns:wp14="http://schemas.microsoft.com/office/word/2010/wordprocessingDrawing" xmlns:wp="http://schemas.openxmlformats.org/drawingml/2006/wordprocessingDrawing" xmlns:w10="urn:schemas-microsoft-com:office:word" xmlns:w="http://schemas.openxmlformats.org/wordprocessingml/2006/main" xmlns:w14="http://schemas.microsoft.com/office/word/2010/wordml" xmlns:w15="http://schemas.microsoft.com/office/word/2012/wordml" xmlns:w16cex="http://schemas.microsoft.com/office/word/2018/wordml/cex" xmlns:w16cid="http://schemas.microsoft.com/office/word/2016/wordml/cid" xmlns:w16="http://schemas.microsoft.com/office/word/2018/wordml" xmlns:w16sdtdh="http://schemas.microsoft.com/office/word/2020/wordml/sdtdatahash" xmlns:w16se="http://schemas.microsoft.com/office/word/2015/wordml/symex" xmlns:wpg="http://schemas.microsoft.com/office/word/2010/wordprocessingGroup" xmlns:wpi="http://schemas.microsoft.com/office/word/2010/wordprocessingInk" xmlns:wne="http://schemas.microsoft.com/office/word/2006/wordml" xmlns:wps="http://schemas.microsoft.com/office/word/2010/wordprocessingShape" mc:Ignorable="w14 w15 w16se w16cid w16 w16cex w16sdtdh wp14">
   <w:docParts>
-    <w:docPart>
-      <w:docPartPr>
-        <w:name w:val="2CF4866739EA432CB109D0D4BFD87D11"/>
-        <w:category>
-          <w:name w:val="General"/>
-          <w:gallery w:val="placeholder"/>
-        </w:category>
-        <w:types>
-          <w:type w:val="bbPlcHdr"/>
-        </w:types>
-        <w:behaviors>
-          <w:behavior w:val="content"/>
-        </w:behaviors>
-        <w:guid w:val="{8E7C6E47-30EA-433D-B4B6-6AB5D498E920}"/>
-      </w:docPartPr>
-      <w:docPartBody>
-        <w:p>
-          <w:pPr>
-            <w:pStyle w:val="2CF4866739EA432CB109D0D4BFD87D11"/>
-          </w:pPr>
-          <w:r>
-            <w:rPr>
-              <w:rStyle w:val="PlaceholderText"/>
-              <w:rFonts w:ascii="Times New Roman" w:hAnsi="Times New Roman" w:cs="Times New Roman"/>
-              <w:color w:val="000000" w:themeColor="text1"/>
-              <w:sz w:val="24"/>
-              <w:szCs w:val="24"/>
-            </w:rPr>
-            <w:t>Место для ввода текста.</w:t>
-          </w:r>
-        </w:p>
-      </w:docPartBody>
-    </w:docPart>
     <w:docPart>
       <w:docPartPr>
         <w:name w:val="C5EE0CBC879F44C0997A39353BDE7230"/>
@@ -2112,7 +2396,7 @@
       <w:docPartBody>
         <w:p>
           <w:pPr>
-            <w:pStyle w:val="C5EE0CBC879F44C0997A39353BDE7230"/>
+            <w:pStyle w:val="C5EE0CBC879F44C0997A39353BDE72301"/>
           </w:pPr>
           <w:r>
             <w:rPr>
@@ -2174,7 +2458,7 @@
       <w:docPartBody>
         <w:p>
           <w:pPr>
-            <w:pStyle w:val="C097D61442B246E18E87FC7A5EC63B351"/>
+            <w:pStyle w:val="C097D61442B246E18E87FC7A5EC63B35"/>
           </w:pPr>
           <w:r>
             <w:rPr>
@@ -2209,106 +2493,7 @@
       <w:docPartBody>
         <w:p>
           <w:pPr>
-            <w:pStyle w:val="96E38D5BBE8E46189567E8232F2013011"/>
-          </w:pPr>
-          <w:r>
-            <w:rPr>
-              <w:rStyle w:val="PlaceholderText"/>
-              <w:rFonts w:ascii="Times New Roman" w:hAnsi="Times New Roman" w:cs="Times New Roman"/>
-              <w:color w:val="000000" w:themeColor="text1"/>
-              <w:sz w:val="24"/>
-              <w:szCs w:val="24"/>
-            </w:rPr>
-            <w:t>Место для ввода текста.</w:t>
-          </w:r>
-        </w:p>
-      </w:docPartBody>
-    </w:docPart>
-    <w:docPart>
-      <w:docPartPr>
-        <w:name w:val="089D8600EE694BD881B93C912DCD9F7B"/>
-        <w:category>
-          <w:name w:val="General"/>
-          <w:gallery w:val="placeholder"/>
-        </w:category>
-        <w:types>
-          <w:type w:val="bbPlcHdr"/>
-        </w:types>
-        <w:behaviors>
-          <w:behavior w:val="content"/>
-        </w:behaviors>
-        <w:guid w:val="{4274D9A8-09AD-440E-AB36-310E09573AFC}"/>
-      </w:docPartPr>
-      <w:docPartBody>
-        <w:p>
-          <w:pPr>
-            <w:pStyle w:val="089D8600EE694BD881B93C912DCD9F7B1"/>
-          </w:pPr>
-          <w:r>
-            <w:rPr>
-              <w:rStyle w:val="PlaceholderText"/>
-              <w:rFonts w:ascii="Times New Roman" w:hAnsi="Times New Roman" w:cs="Times New Roman"/>
-              <w:color w:val="000000" w:themeColor="text1"/>
-              <w:sz w:val="24"/>
-              <w:szCs w:val="24"/>
-            </w:rPr>
-            <w:t>Место для ввода текста.</w:t>
-          </w:r>
-        </w:p>
-      </w:docPartBody>
-    </w:docPart>
-    <w:docPart>
-      <w:docPartPr>
-        <w:name w:val="7C30FCEB22994E5E836C6DC763F28311"/>
-        <w:category>
-          <w:name w:val="General"/>
-          <w:gallery w:val="placeholder"/>
-        </w:category>
-        <w:types>
-          <w:type w:val="bbPlcHdr"/>
-        </w:types>
-        <w:behaviors>
-          <w:behavior w:val="content"/>
-        </w:behaviors>
-        <w:guid w:val="{A55AE107-7970-4C5E-A3C9-D1993A0FF481}"/>
-      </w:docPartPr>
-      <w:docPartBody>
-        <w:p>
-          <w:pPr>
-            <w:pStyle w:val="7C30FCEB22994E5E836C6DC763F283111"/>
-          </w:pPr>
-          <w:r>
-            <w:rPr>
-              <w:rStyle w:val="PlaceholderText"/>
-              <w:rFonts w:ascii="Times New Roman" w:hAnsi="Times New Roman" w:cs="Times New Roman"/>
-              <w:color w:val="000000" w:themeColor="text1"/>
-              <w:sz w:val="24"/>
-              <w:szCs w:val="24"/>
-            </w:rPr>
-            <w:t>Место для ввода текста.</w:t>
-          </w:r>
-        </w:p>
-      </w:docPartBody>
-    </w:docPart>
-    <w:docPart>
-      <w:docPartPr>
-        <w:name w:val="5812A8EEE1794D158CAE4E6A4C1FFA82"/>
-        <w:category>
-          <w:name w:val="General"/>
-          <w:gallery w:val="placeholder"/>
-        </w:category>
-        <w:types>
-          <w:type w:val="bbPlcHdr"/>
-        </w:types>
-        <w:behaviors>
-          <w:behavior w:val="content"/>
-        </w:behaviors>
-        <w:guid w:val="{0F1D263D-8E1C-4368-A6FC-C393F3DD7376}"/>
-      </w:docPartPr>
-      <w:docPartBody>
-        <w:p>
-          <w:pPr>
-            <w:pStyle w:val="5812A8EEE1794D158CAE4E6A4C1FFA821"/>
+            <w:pStyle w:val="96E38D5BBE8E46189567E8232F201301"/>
           </w:pPr>
           <w:r>
             <w:rPr>
@@ -2341,7 +2526,7 @@
       <w:docPartBody>
         <w:p>
           <w:pPr>
-            <w:pStyle w:val="122FB9A751D94289867BD4AA09754C7C1"/>
+            <w:pStyle w:val="122FB9A751D94289867BD4AA09754C7C"/>
           </w:pPr>
           <w:r>
             <w:rPr>
@@ -2374,7 +2559,7 @@
       <w:docPartBody>
         <w:p>
           <w:pPr>
-            <w:pStyle w:val="6F7F473DE1F94BD692062ED266C641031"/>
+            <w:pStyle w:val="6F7F473DE1F94BD692062ED266C64103"/>
           </w:pPr>
           <w:r>
             <w:rPr>
@@ -2407,7 +2592,7 @@
       <w:docPartBody>
         <w:p>
           <w:pPr>
-            <w:pStyle w:val="0FF3E1E5DC6A4D9AAE5095A11A5B92051"/>
+            <w:pStyle w:val="0FF3E1E5DC6A4D9AAE5095A11A5B9205"/>
           </w:pPr>
           <w:r>
             <w:rPr>
@@ -2440,7 +2625,7 @@
       <w:docPartBody>
         <w:p>
           <w:pPr>
-            <w:pStyle w:val="7378A593D8C04529ADF12A8461BDA5B01"/>
+            <w:pStyle w:val="7378A593D8C04529ADF12A8461BDA5B0"/>
           </w:pPr>
           <w:r>
             <w:rPr>
@@ -2473,7 +2658,7 @@
       <w:docPartBody>
         <w:p>
           <w:pPr>
-            <w:pStyle w:val="2CA2423E013644B59837918DB17CB6941"/>
+            <w:pStyle w:val="2CA2423E013644B59837918DB17CB694"/>
           </w:pPr>
           <w:r>
             <w:rPr>
@@ -2506,7 +2691,7 @@
       <w:docPartBody>
         <w:p>
           <w:pPr>
-            <w:pStyle w:val="99DEC6EC4040434AA9C791BEC228E1AD1"/>
+            <w:pStyle w:val="99DEC6EC4040434AA9C791BEC228E1AD"/>
           </w:pPr>
           <w:r>
             <w:rPr>
@@ -2539,7 +2724,7 @@
       <w:docPartBody>
         <w:p>
           <w:pPr>
-            <w:pStyle w:val="AF26BF7B677445DCAC2A51934D49F5B91"/>
+            <w:pStyle w:val="AF26BF7B677445DCAC2A51934D49F5B9"/>
           </w:pPr>
           <w:r>
             <w:rPr>
@@ -2572,7 +2757,7 @@
       <w:docPartBody>
         <w:p>
           <w:pPr>
-            <w:pStyle w:val="E82F0FE2C64C4599BA854170ACD60A351"/>
+            <w:pStyle w:val="E82F0FE2C64C4599BA854170ACD60A35"/>
           </w:pPr>
           <w:r>
             <w:rPr>
@@ -2605,7 +2790,7 @@
       <w:docPartBody>
         <w:p>
           <w:pPr>
-            <w:pStyle w:val="B675A65027DA4EF9978C0742B8D9BFE91"/>
+            <w:pStyle w:val="B675A65027DA4EF9978C0742B8D9BFE9"/>
           </w:pPr>
           <w:r>
             <w:rPr>
@@ -2638,7 +2823,7 @@
       <w:docPartBody>
         <w:p>
           <w:pPr>
-            <w:pStyle w:val="972957F9C0C848D18D9AB73A4F2D9BF41"/>
+            <w:pStyle w:val="972957F9C0C848D18D9AB73A4F2D9BF4"/>
           </w:pPr>
           <w:r>
             <w:rPr>
@@ -2671,7 +2856,264 @@
       <w:docPartBody>
         <w:p>
           <w:pPr>
-            <w:pStyle w:val="2E53197F5F324D3A890542876DB5CE7D1"/>
+            <w:pStyle w:val="2E53197F5F324D3A890542876DB5CE7D"/>
+          </w:pPr>
+          <w:r>
+            <w:rPr>
+              <w:rStyle w:val="PlaceholderText"/>
+              <w:rFonts w:ascii="Times New Roman" w:hAnsi="Times New Roman" w:cs="Times New Roman"/>
+              <w:color w:val="000000" w:themeColor="text1"/>
+              <w:sz w:val="24"/>
+              <w:szCs w:val="24"/>
+            </w:rPr>
+            <w:t>Место для ввода текста.</w:t>
+          </w:r>
+        </w:p>
+      </w:docPartBody>
+    </w:docPart>
+    <w:docPart>
+      <w:docPartPr>
+        <w:name w:val="0DFE571F87A141D8B4267E8C4D030825"/>
+        <w:category>
+          <w:name w:val="General"/>
+          <w:gallery w:val="placeholder"/>
+        </w:category>
+        <w:types>
+          <w:type w:val="bbPlcHdr"/>
+        </w:types>
+        <w:behaviors>
+          <w:behavior w:val="content"/>
+        </w:behaviors>
+        <w:guid w:val="{F1A6AE9B-A823-4BDB-97C1-ABDBA62BB4F5}"/>
+      </w:docPartPr>
+      <w:docPartBody>
+        <w:p>
+          <w:pPr>
+            <w:pStyle w:val="0DFE571F87A141D8B4267E8C4D0308251"/>
+          </w:pPr>
+          <w:r>
+            <w:rPr>
+              <w:rStyle w:val="PlaceholderText"/>
+              <w:rFonts w:ascii="Times New Roman" w:hAnsi="Times New Roman" w:cs="Times New Roman"/>
+              <w:color w:val="000000" w:themeColor="text1"/>
+              <w:sz w:val="24"/>
+              <w:szCs w:val="24"/>
+            </w:rPr>
+            <w:t>Место для ввода текста.</w:t>
+          </w:r>
+        </w:p>
+      </w:docPartBody>
+    </w:docPart>
+    <w:docPart>
+      <w:docPartPr>
+        <w:name w:val="4E086D04F4E1484AAB972A05B9D625A7"/>
+        <w:category>
+          <w:name w:val="General"/>
+          <w:gallery w:val="placeholder"/>
+        </w:category>
+        <w:types>
+          <w:type w:val="bbPlcHdr"/>
+        </w:types>
+        <w:behaviors>
+          <w:behavior w:val="content"/>
+        </w:behaviors>
+        <w:guid w:val="{21FDAA7A-7239-4598-A260-A3BF48CB0F34}"/>
+      </w:docPartPr>
+      <w:docPartBody>
+        <w:p>
+          <w:pPr>
+            <w:pStyle w:val="4E086D04F4E1484AAB972A05B9D625A71"/>
+          </w:pPr>
+          <w:r>
+            <w:rPr>
+              <w:rStyle w:val="PlaceholderText"/>
+              <w:rFonts w:ascii="Times New Roman" w:hAnsi="Times New Roman" w:cs="Times New Roman"/>
+              <w:color w:val="000000" w:themeColor="text1"/>
+              <w:sz w:val="24"/>
+              <w:szCs w:val="24"/>
+            </w:rPr>
+            <w:t>Место для ввода текста.</w:t>
+          </w:r>
+        </w:p>
+      </w:docPartBody>
+    </w:docPart>
+    <w:docPart>
+      <w:docPartPr>
+        <w:name w:val="388663294B4740BC909E48207BDA211A"/>
+        <w:category>
+          <w:name w:val="General"/>
+          <w:gallery w:val="placeholder"/>
+        </w:category>
+        <w:types>
+          <w:type w:val="bbPlcHdr"/>
+        </w:types>
+        <w:behaviors>
+          <w:behavior w:val="content"/>
+        </w:behaviors>
+        <w:guid w:val="{D4AC34E4-1424-4248-93FD-A49B6F173A3E}"/>
+      </w:docPartPr>
+      <w:docPartBody>
+        <w:p>
+          <w:pPr>
+            <w:pStyle w:val="388663294B4740BC909E48207BDA211A"/>
+          </w:pPr>
+          <w:r>
+            <w:rPr>
+              <w:rStyle w:val="PlaceholderText"/>
+            </w:rPr>
+            <w:t>Место для ввода текста.</w:t>
+          </w:r>
+        </w:p>
+      </w:docPartBody>
+    </w:docPart>
+    <w:docPart>
+      <w:docPartPr>
+        <w:name w:val="04E0AFD9A58E4351A2E52A7EEAFBAECB"/>
+        <w:category>
+          <w:name w:val="General"/>
+          <w:gallery w:val="placeholder"/>
+        </w:category>
+        <w:types>
+          <w:type w:val="bbPlcHdr"/>
+        </w:types>
+        <w:behaviors>
+          <w:behavior w:val="content"/>
+        </w:behaviors>
+        <w:guid w:val="{7B434CA4-4A51-43CD-A3FB-BFABDECC2F1C}"/>
+      </w:docPartPr>
+      <w:docPartBody>
+        <w:p>
+          <w:pPr>
+            <w:pStyle w:val="04E0AFD9A58E4351A2E52A7EEAFBAECB1"/>
+          </w:pPr>
+          <w:r>
+            <w:rPr>
+              <w:rStyle w:val="PlaceholderText"/>
+              <w:color w:val="000000" w:themeColor="text1"/>
+            </w:rPr>
+            <w:t>Место для ввода текста.</w:t>
+          </w:r>
+        </w:p>
+      </w:docPartBody>
+    </w:docPart>
+    <w:docPart>
+      <w:docPartPr>
+        <w:name w:val="8DF8E94D5AE44ED39099CC9675FCEF93"/>
+        <w:category>
+          <w:name w:val="General"/>
+          <w:gallery w:val="placeholder"/>
+        </w:category>
+        <w:types>
+          <w:type w:val="bbPlcHdr"/>
+        </w:types>
+        <w:behaviors>
+          <w:behavior w:val="content"/>
+        </w:behaviors>
+        <w:guid w:val="{F93071A7-8937-42C1-BF38-9BEFEE2A801C}"/>
+      </w:docPartPr>
+      <w:docPartBody>
+        <w:p>
+          <w:pPr>
+            <w:pStyle w:val="8DF8E94D5AE44ED39099CC9675FCEF931"/>
+          </w:pPr>
+          <w:r>
+            <w:rPr>
+              <w:rStyle w:val="PlaceholderText"/>
+              <w:rFonts w:ascii="Times New Roman" w:hAnsi="Times New Roman" w:cs="Times New Roman"/>
+              <w:color w:val="000000" w:themeColor="text1"/>
+              <w:sz w:val="24"/>
+              <w:szCs w:val="24"/>
+            </w:rPr>
+            <w:t>Место для ввода текста.</w:t>
+          </w:r>
+        </w:p>
+      </w:docPartBody>
+    </w:docPart>
+    <w:docPart>
+      <w:docPartPr>
+        <w:name w:val="3F4D0E79326240559C54B0CF7F8543D5"/>
+        <w:category>
+          <w:name w:val="General"/>
+          <w:gallery w:val="placeholder"/>
+        </w:category>
+        <w:types>
+          <w:type w:val="bbPlcHdr"/>
+        </w:types>
+        <w:behaviors>
+          <w:behavior w:val="content"/>
+        </w:behaviors>
+        <w:guid w:val="{09FD26CD-B64A-4036-8B11-16BF26D8410A}"/>
+      </w:docPartPr>
+      <w:docPartBody>
+        <w:p>
+          <w:pPr>
+            <w:pStyle w:val="3F4D0E79326240559C54B0CF7F8543D51"/>
+          </w:pPr>
+          <w:r>
+            <w:rPr>
+              <w:rStyle w:val="PlaceholderText"/>
+              <w:rFonts w:ascii="Times New Roman" w:hAnsi="Times New Roman" w:cs="Times New Roman"/>
+              <w:color w:val="000000" w:themeColor="text1"/>
+              <w:sz w:val="24"/>
+              <w:szCs w:val="24"/>
+            </w:rPr>
+            <w:t>Место для ввода текста.</w:t>
+          </w:r>
+        </w:p>
+      </w:docPartBody>
+    </w:docPart>
+    <w:docPart>
+      <w:docPartPr>
+        <w:name w:val="655D1F57ADA54D9C8E49C83ABFFC9618"/>
+        <w:category>
+          <w:name w:val="General"/>
+          <w:gallery w:val="placeholder"/>
+        </w:category>
+        <w:types>
+          <w:type w:val="bbPlcHdr"/>
+        </w:types>
+        <w:behaviors>
+          <w:behavior w:val="content"/>
+        </w:behaviors>
+        <w:guid w:val="{51DA8D84-5665-4AF5-B79E-B84A8CF818F4}"/>
+      </w:docPartPr>
+      <w:docPartBody>
+        <w:p>
+          <w:pPr>
+            <w:pStyle w:val="655D1F57ADA54D9C8E49C83ABFFC96181"/>
+          </w:pPr>
+          <w:r>
+            <w:rPr>
+              <w:rStyle w:val="PlaceholderText"/>
+              <w:rFonts w:ascii="Times New Roman" w:hAnsi="Times New Roman" w:cs="Times New Roman"/>
+              <w:color w:val="000000" w:themeColor="text1"/>
+              <w:sz w:val="24"/>
+              <w:szCs w:val="24"/>
+            </w:rPr>
+            <w:t>Место для ввода текста.</w:t>
+          </w:r>
+        </w:p>
+      </w:docPartBody>
+    </w:docPart>
+    <w:docPart>
+      <w:docPartPr>
+        <w:name w:val="F139D707AEC84565BE3B228A7AC565E7"/>
+        <w:category>
+          <w:name w:val="General"/>
+          <w:gallery w:val="placeholder"/>
+        </w:category>
+        <w:types>
+          <w:type w:val="bbPlcHdr"/>
+        </w:types>
+        <w:behaviors>
+          <w:behavior w:val="content"/>
+        </w:behaviors>
+        <w:guid w:val="{2789FF94-8979-4B34-BAA3-36DD639A805B}"/>
+      </w:docPartPr>
+      <w:docPartBody>
+        <w:p>
+          <w:pPr>
+            <w:pStyle w:val="F139D707AEC84565BE3B228A7AC565E71"/>
           </w:pPr>
           <w:r>
             <w:rPr>
@@ -2714,7 +3156,7 @@
     <w:sig w:usb0="E4002EFF" w:usb1="C000247B" w:usb2="00000009" w:usb3="00000000" w:csb0="000001FF" w:csb1="00000000"/>
   </w:font>
   <w:font w:name="MS Mincho">
-    <w:altName w:val="ＭＳ 明朝"/>
+    <w:altName w:val="MS Mincho"/>
     <w:panose1 w:val="02020609040205080304"/>
     <w:charset w:val="80"/>
     <w:family w:val="modern"/>
@@ -2749,21 +3191,27 @@
     <w:rsidRoot w:val="008A2FCA"/>
     <w:rsid w:val="00032312"/>
     <w:rsid w:val="000C3F8A"/>
+    <w:rsid w:val="000D773D"/>
     <w:rsid w:val="00105C5F"/>
     <w:rsid w:val="002E1D98"/>
     <w:rsid w:val="00404596"/>
     <w:rsid w:val="00440967"/>
     <w:rsid w:val="007C3C64"/>
+    <w:rsid w:val="007E3745"/>
+    <w:rsid w:val="007F54BB"/>
     <w:rsid w:val="008A2FCA"/>
     <w:rsid w:val="0090120E"/>
+    <w:rsid w:val="00995E19"/>
     <w:rsid w:val="00B97630"/>
     <w:rsid w:val="00BE027A"/>
     <w:rsid w:val="00CF354E"/>
     <w:rsid w:val="00D11076"/>
     <w:rsid w:val="00DA0039"/>
+    <w:rsid w:val="00DD5798"/>
     <w:rsid w:val="00E21B06"/>
     <w:rsid w:val="00E656C9"/>
     <w:rsid w:val="00E86FC9"/>
+    <w:rsid w:val="00EF65BF"/>
     <w:rsid w:val="00F93EAD"/>
   </w:rsids>
   <m:mathPr>
@@ -3220,7 +3668,7 @@
     <w:basedOn w:val="DefaultParagraphFont"/>
     <w:uiPriority w:val="99"/>
     <w:semiHidden/>
-    <w:rsid w:val="00BE027A"/>
+    <w:rsid w:val="007E3745"/>
     <w:rPr>
       <w:color w:val="808080"/>
     </w:rPr>
@@ -3233,9 +3681,17 @@
       <w14:ligatures w14:val="none"/>
     </w:rPr>
   </w:style>
-  <w:style w:type="paragraph" w:customStyle="1" w:styleId="2CF4866739EA432CB109D0D4BFD87D11">
-    <w:name w:val="2CF4866739EA432CB109D0D4BFD87D11"/>
-    <w:rsid w:val="00BE027A"/>
+  <w:style w:type="paragraph" w:customStyle="1" w:styleId="388663294B4740BC909E48207BDA211A">
+    <w:name w:val="388663294B4740BC909E48207BDA211A"/>
+    <w:rsid w:val="00DD5798"/>
+    <w:rPr>
+      <w:kern w:val="0"/>
+      <w14:ligatures w14:val="none"/>
+    </w:rPr>
+  </w:style>
+  <w:style w:type="paragraph" w:customStyle="1" w:styleId="2CA2423E013644B59837918DB17CB694">
+    <w:name w:val="2CA2423E013644B59837918DB17CB694"/>
+    <w:rsid w:val="007E3745"/>
     <w:pPr>
       <w:spacing w:after="0" w:line="240" w:lineRule="auto"/>
     </w:pPr>
@@ -3248,9 +3704,9 @@
       <w14:ligatures w14:val="none"/>
     </w:rPr>
   </w:style>
-  <w:style w:type="paragraph" w:customStyle="1" w:styleId="2CA2423E013644B59837918DB17CB6941">
-    <w:name w:val="2CA2423E013644B59837918DB17CB6941"/>
-    <w:rsid w:val="00BE027A"/>
+  <w:style w:type="paragraph" w:customStyle="1" w:styleId="99DEC6EC4040434AA9C791BEC228E1AD">
+    <w:name w:val="99DEC6EC4040434AA9C791BEC228E1AD"/>
+    <w:rsid w:val="007E3745"/>
     <w:pPr>
       <w:spacing w:after="0" w:line="240" w:lineRule="auto"/>
     </w:pPr>
@@ -3263,9 +3719,9 @@
       <w14:ligatures w14:val="none"/>
     </w:rPr>
   </w:style>
-  <w:style w:type="paragraph" w:customStyle="1" w:styleId="99DEC6EC4040434AA9C791BEC228E1AD1">
-    <w:name w:val="99DEC6EC4040434AA9C791BEC228E1AD1"/>
-    <w:rsid w:val="00BE027A"/>
+  <w:style w:type="paragraph" w:customStyle="1" w:styleId="AF26BF7B677445DCAC2A51934D49F5B9">
+    <w:name w:val="AF26BF7B677445DCAC2A51934D49F5B9"/>
+    <w:rsid w:val="007E3745"/>
     <w:pPr>
       <w:spacing w:after="0" w:line="240" w:lineRule="auto"/>
     </w:pPr>
@@ -3278,9 +3734,9 @@
       <w14:ligatures w14:val="none"/>
     </w:rPr>
   </w:style>
-  <w:style w:type="paragraph" w:customStyle="1" w:styleId="AF26BF7B677445DCAC2A51934D49F5B91">
-    <w:name w:val="AF26BF7B677445DCAC2A51934D49F5B91"/>
-    <w:rsid w:val="00BE027A"/>
+  <w:style w:type="paragraph" w:customStyle="1" w:styleId="0DFE571F87A141D8B4267E8C4D0308251">
+    <w:name w:val="0DFE571F87A141D8B4267E8C4D0308251"/>
+    <w:rsid w:val="007E3745"/>
     <w:pPr>
       <w:spacing w:after="0" w:line="240" w:lineRule="auto"/>
     </w:pPr>
@@ -3293,9 +3749,9 @@
       <w14:ligatures w14:val="none"/>
     </w:rPr>
   </w:style>
-  <w:style w:type="paragraph" w:customStyle="1" w:styleId="E82F0FE2C64C4599BA854170ACD60A351">
-    <w:name w:val="E82F0FE2C64C4599BA854170ACD60A351"/>
-    <w:rsid w:val="00BE027A"/>
+  <w:style w:type="paragraph" w:customStyle="1" w:styleId="4E086D04F4E1484AAB972A05B9D625A71">
+    <w:name w:val="4E086D04F4E1484AAB972A05B9D625A71"/>
+    <w:rsid w:val="007E3745"/>
     <w:pPr>
       <w:spacing w:after="0" w:line="240" w:lineRule="auto"/>
     </w:pPr>
@@ -3308,9 +3764,9 @@
       <w14:ligatures w14:val="none"/>
     </w:rPr>
   </w:style>
-  <w:style w:type="paragraph" w:customStyle="1" w:styleId="B675A65027DA4EF9978C0742B8D9BFE91">
-    <w:name w:val="B675A65027DA4EF9978C0742B8D9BFE91"/>
-    <w:rsid w:val="00BE027A"/>
+  <w:style w:type="paragraph" w:customStyle="1" w:styleId="E82F0FE2C64C4599BA854170ACD60A35">
+    <w:name w:val="E82F0FE2C64C4599BA854170ACD60A35"/>
+    <w:rsid w:val="007E3745"/>
     <w:pPr>
       <w:spacing w:after="0" w:line="240" w:lineRule="auto"/>
     </w:pPr>
@@ -3323,9 +3779,9 @@
       <w14:ligatures w14:val="none"/>
     </w:rPr>
   </w:style>
-  <w:style w:type="paragraph" w:customStyle="1" w:styleId="972957F9C0C848D18D9AB73A4F2D9BF41">
-    <w:name w:val="972957F9C0C848D18D9AB73A4F2D9BF41"/>
-    <w:rsid w:val="00BE027A"/>
+  <w:style w:type="paragraph" w:customStyle="1" w:styleId="B675A65027DA4EF9978C0742B8D9BFE9">
+    <w:name w:val="B675A65027DA4EF9978C0742B8D9BFE9"/>
+    <w:rsid w:val="007E3745"/>
     <w:pPr>
       <w:spacing w:after="0" w:line="240" w:lineRule="auto"/>
     </w:pPr>
@@ -3338,9 +3794,9 @@
       <w14:ligatures w14:val="none"/>
     </w:rPr>
   </w:style>
-  <w:style w:type="paragraph" w:customStyle="1" w:styleId="2E53197F5F324D3A890542876DB5CE7D1">
-    <w:name w:val="2E53197F5F324D3A890542876DB5CE7D1"/>
-    <w:rsid w:val="00BE027A"/>
+  <w:style w:type="paragraph" w:customStyle="1" w:styleId="972957F9C0C848D18D9AB73A4F2D9BF4">
+    <w:name w:val="972957F9C0C848D18D9AB73A4F2D9BF4"/>
+    <w:rsid w:val="007E3745"/>
     <w:pPr>
       <w:spacing w:after="0" w:line="240" w:lineRule="auto"/>
     </w:pPr>
@@ -3353,9 +3809,9 @@
       <w14:ligatures w14:val="none"/>
     </w:rPr>
   </w:style>
-  <w:style w:type="paragraph" w:customStyle="1" w:styleId="C097D61442B246E18E87FC7A5EC63B351">
-    <w:name w:val="C097D61442B246E18E87FC7A5EC63B351"/>
-    <w:rsid w:val="00BE027A"/>
+  <w:style w:type="paragraph" w:customStyle="1" w:styleId="2E53197F5F324D3A890542876DB5CE7D">
+    <w:name w:val="2E53197F5F324D3A890542876DB5CE7D"/>
+    <w:rsid w:val="007E3745"/>
     <w:pPr>
       <w:spacing w:after="0" w:line="240" w:lineRule="auto"/>
     </w:pPr>
@@ -3368,9 +3824,9 @@
       <w14:ligatures w14:val="none"/>
     </w:rPr>
   </w:style>
-  <w:style w:type="paragraph" w:customStyle="1" w:styleId="96E38D5BBE8E46189567E8232F2013011">
-    <w:name w:val="96E38D5BBE8E46189567E8232F2013011"/>
-    <w:rsid w:val="00BE027A"/>
+  <w:style w:type="paragraph" w:customStyle="1" w:styleId="8DF8E94D5AE44ED39099CC9675FCEF931">
+    <w:name w:val="8DF8E94D5AE44ED39099CC9675FCEF931"/>
+    <w:rsid w:val="007E3745"/>
     <w:pPr>
       <w:spacing w:after="0" w:line="240" w:lineRule="auto"/>
     </w:pPr>
@@ -3383,9 +3839,9 @@
       <w14:ligatures w14:val="none"/>
     </w:rPr>
   </w:style>
-  <w:style w:type="paragraph" w:customStyle="1" w:styleId="089D8600EE694BD881B93C912DCD9F7B1">
-    <w:name w:val="089D8600EE694BD881B93C912DCD9F7B1"/>
-    <w:rsid w:val="00BE027A"/>
+  <w:style w:type="paragraph" w:customStyle="1" w:styleId="3F4D0E79326240559C54B0CF7F8543D51">
+    <w:name w:val="3F4D0E79326240559C54B0CF7F8543D51"/>
+    <w:rsid w:val="007E3745"/>
     <w:pPr>
       <w:spacing w:after="0" w:line="240" w:lineRule="auto"/>
     </w:pPr>
@@ -3398,9 +3854,9 @@
       <w14:ligatures w14:val="none"/>
     </w:rPr>
   </w:style>
-  <w:style w:type="paragraph" w:customStyle="1" w:styleId="7C30FCEB22994E5E836C6DC763F283111">
-    <w:name w:val="7C30FCEB22994E5E836C6DC763F283111"/>
-    <w:rsid w:val="00BE027A"/>
+  <w:style w:type="paragraph" w:customStyle="1" w:styleId="655D1F57ADA54D9C8E49C83ABFFC96181">
+    <w:name w:val="655D1F57ADA54D9C8E49C83ABFFC96181"/>
+    <w:rsid w:val="007E3745"/>
     <w:pPr>
       <w:spacing w:after="0" w:line="240" w:lineRule="auto"/>
     </w:pPr>
@@ -3413,9 +3869,9 @@
       <w14:ligatures w14:val="none"/>
     </w:rPr>
   </w:style>
-  <w:style w:type="paragraph" w:customStyle="1" w:styleId="5812A8EEE1794D158CAE4E6A4C1FFA821">
-    <w:name w:val="5812A8EEE1794D158CAE4E6A4C1FFA821"/>
-    <w:rsid w:val="00BE027A"/>
+  <w:style w:type="paragraph" w:customStyle="1" w:styleId="F139D707AEC84565BE3B228A7AC565E71">
+    <w:name w:val="F139D707AEC84565BE3B228A7AC565E71"/>
+    <w:rsid w:val="007E3745"/>
     <w:pPr>
       <w:spacing w:after="0" w:line="240" w:lineRule="auto"/>
     </w:pPr>
@@ -3428,9 +3884,24 @@
       <w14:ligatures w14:val="none"/>
     </w:rPr>
   </w:style>
-  <w:style w:type="paragraph" w:customStyle="1" w:styleId="122FB9A751D94289867BD4AA09754C7C1">
-    <w:name w:val="122FB9A751D94289867BD4AA09754C7C1"/>
-    <w:rsid w:val="00BE027A"/>
+  <w:style w:type="paragraph" w:customStyle="1" w:styleId="04E0AFD9A58E4351A2E52A7EEAFBAECB1">
+    <w:name w:val="04E0AFD9A58E4351A2E52A7EEAFBAECB1"/>
+    <w:rsid w:val="007E3745"/>
+    <w:pPr>
+      <w:spacing w:after="0" w:line="240" w:lineRule="auto"/>
+    </w:pPr>
+    <w:rPr>
+      <w:rFonts w:ascii="Times New Roman" w:eastAsia="Times New Roman" w:hAnsi="Times New Roman" w:cs="Times New Roman"/>
+      <w:kern w:val="0"/>
+      <w:sz w:val="24"/>
+      <w:szCs w:val="24"/>
+      <w:lang w:val="ru-RU" w:eastAsia="ru-RU"/>
+      <w14:ligatures w14:val="none"/>
+    </w:rPr>
+  </w:style>
+  <w:style w:type="paragraph" w:customStyle="1" w:styleId="C097D61442B246E18E87FC7A5EC63B35">
+    <w:name w:val="C097D61442B246E18E87FC7A5EC63B35"/>
+    <w:rsid w:val="007E3745"/>
     <w:pPr>
       <w:spacing w:after="0" w:line="240" w:lineRule="auto"/>
     </w:pPr>
@@ -3443,9 +3914,9 @@
       <w14:ligatures w14:val="none"/>
     </w:rPr>
   </w:style>
-  <w:style w:type="paragraph" w:customStyle="1" w:styleId="6F7F473DE1F94BD692062ED266C641031">
-    <w:name w:val="6F7F473DE1F94BD692062ED266C641031"/>
-    <w:rsid w:val="00BE027A"/>
+  <w:style w:type="paragraph" w:customStyle="1" w:styleId="96E38D5BBE8E46189567E8232F201301">
+    <w:name w:val="96E38D5BBE8E46189567E8232F201301"/>
+    <w:rsid w:val="007E3745"/>
     <w:pPr>
       <w:spacing w:after="0" w:line="240" w:lineRule="auto"/>
     </w:pPr>
@@ -3458,9 +3929,9 @@
       <w14:ligatures w14:val="none"/>
     </w:rPr>
   </w:style>
-  <w:style w:type="paragraph" w:customStyle="1" w:styleId="0FF3E1E5DC6A4D9AAE5095A11A5B92051">
-    <w:name w:val="0FF3E1E5DC6A4D9AAE5095A11A5B92051"/>
-    <w:rsid w:val="00BE027A"/>
+  <w:style w:type="paragraph" w:customStyle="1" w:styleId="122FB9A751D94289867BD4AA09754C7C">
+    <w:name w:val="122FB9A751D94289867BD4AA09754C7C"/>
+    <w:rsid w:val="007E3745"/>
     <w:pPr>
       <w:spacing w:after="0" w:line="240" w:lineRule="auto"/>
     </w:pPr>
@@ -3473,9 +3944,9 @@
       <w14:ligatures w14:val="none"/>
     </w:rPr>
   </w:style>
-  <w:style w:type="paragraph" w:customStyle="1" w:styleId="C5EE0CBC879F44C0997A39353BDE7230">
-    <w:name w:val="C5EE0CBC879F44C0997A39353BDE7230"/>
-    <w:rsid w:val="00BE027A"/>
+  <w:style w:type="paragraph" w:customStyle="1" w:styleId="6F7F473DE1F94BD692062ED266C64103">
+    <w:name w:val="6F7F473DE1F94BD692062ED266C64103"/>
+    <w:rsid w:val="007E3745"/>
     <w:pPr>
       <w:spacing w:after="0" w:line="240" w:lineRule="auto"/>
     </w:pPr>
@@ -3488,9 +3959,39 @@
       <w14:ligatures w14:val="none"/>
     </w:rPr>
   </w:style>
-  <w:style w:type="paragraph" w:customStyle="1" w:styleId="7378A593D8C04529ADF12A8461BDA5B01">
-    <w:name w:val="7378A593D8C04529ADF12A8461BDA5B01"/>
-    <w:rsid w:val="00BE027A"/>
+  <w:style w:type="paragraph" w:customStyle="1" w:styleId="0FF3E1E5DC6A4D9AAE5095A11A5B9205">
+    <w:name w:val="0FF3E1E5DC6A4D9AAE5095A11A5B9205"/>
+    <w:rsid w:val="007E3745"/>
+    <w:pPr>
+      <w:spacing w:after="0" w:line="240" w:lineRule="auto"/>
+    </w:pPr>
+    <w:rPr>
+      <w:rFonts w:ascii="Courier New" w:eastAsia="Times New Roman" w:hAnsi="Courier New" w:cs="Courier New"/>
+      <w:kern w:val="0"/>
+      <w:sz w:val="20"/>
+      <w:szCs w:val="20"/>
+      <w:lang w:val="ru-RU" w:eastAsia="ru-RU"/>
+      <w14:ligatures w14:val="none"/>
+    </w:rPr>
+  </w:style>
+  <w:style w:type="paragraph" w:customStyle="1" w:styleId="C5EE0CBC879F44C0997A39353BDE72301">
+    <w:name w:val="C5EE0CBC879F44C0997A39353BDE72301"/>
+    <w:rsid w:val="007E3745"/>
+    <w:pPr>
+      <w:spacing w:after="0" w:line="240" w:lineRule="auto"/>
+    </w:pPr>
+    <w:rPr>
+      <w:rFonts w:ascii="Courier New" w:eastAsia="Times New Roman" w:hAnsi="Courier New" w:cs="Courier New"/>
+      <w:kern w:val="0"/>
+      <w:sz w:val="20"/>
+      <w:szCs w:val="20"/>
+      <w:lang w:val="ru-RU" w:eastAsia="ru-RU"/>
+      <w14:ligatures w14:val="none"/>
+    </w:rPr>
+  </w:style>
+  <w:style w:type="paragraph" w:customStyle="1" w:styleId="7378A593D8C04529ADF12A8461BDA5B0">
+    <w:name w:val="7378A593D8C04529ADF12A8461BDA5B0"/>
+    <w:rsid w:val="007E3745"/>
     <w:pPr>
       <w:spacing w:after="0" w:line="240" w:lineRule="auto"/>
     </w:pPr>

</xml_diff>

<commit_message>
migration to null safety
</commit_message>
<xml_diff>
--- a/AIS_voting/src/clients/operator_panel/assets/templates/votingCommon.docx
+++ b/AIS_voting/src/clients/operator_panel/assets/templates/votingCommon.docx
@@ -1297,6 +1297,319 @@
               </w:pPr>
               <w:r>
                 <w:rPr>
+                  <w:rFonts w:ascii="Times New Roman" w:eastAsia="MS Mincho" w:hAnsi="Times New Roman" w:cs="Times New Roman"/>
+                  <w:color w:val="000000" w:themeColor="text1"/>
+                  <w:sz w:val="24"/>
+                  <w:szCs w:val="24"/>
+                </w:rPr>
+                <w:t>Члены президиума суда проголосовали</w:t>
+              </w:r>
+              <w:r>
+                <w:rPr>
+                  <w:rFonts w:ascii="Times New Roman" w:eastAsia="MS Mincho" w:hAnsi="Times New Roman" w:cs="Times New Roman"/>
+                  <w:color w:val="000000" w:themeColor="text1"/>
+                  <w:sz w:val="24"/>
+                  <w:szCs w:val="24"/>
+                </w:rPr>
+                <w:t>:</w:t>
+              </w:r>
+            </w:p>
+            <w:p>
+              <w:pPr>
+                <w:pStyle w:val="PlainText"/>
+                <w:rPr>
+                  <w:rFonts w:ascii="Times New Roman" w:eastAsia="MS Mincho" w:hAnsi="Times New Roman" w:cs="Times New Roman"/>
+                  <w:color w:val="000000" w:themeColor="text1"/>
+                  <w:sz w:val="24"/>
+                  <w:szCs w:val="24"/>
+                </w:rPr>
+              </w:pPr>
+              <w:r>
+                <w:rPr>
+                  <w:rStyle w:val="hgkelc"/>
+                  <w:rFonts w:ascii="Times New Roman" w:hAnsi="Times New Roman" w:cs="Times New Roman"/>
+                  <w:sz w:val="24"/>
+                  <w:szCs w:val="24"/>
+                </w:rPr>
+                <w:t>«</w:t>
+              </w:r>
+              <w:r>
+                <w:rPr>
+                  <w:rStyle w:val="hgkelc"/>
+                  <w:rFonts w:ascii="Times New Roman" w:hAnsi="Times New Roman" w:cs="Times New Roman"/>
+                  <w:sz w:val="24"/>
+                  <w:szCs w:val="24"/>
+                </w:rPr>
+                <w:t>ЗА</w:t>
+              </w:r>
+              <w:r>
+                <w:rPr>
+                  <w:rStyle w:val="hgkelc"/>
+                  <w:rFonts w:ascii="Times New Roman" w:hAnsi="Times New Roman" w:cs="Times New Roman"/>
+                  <w:sz w:val="24"/>
+                  <w:szCs w:val="24"/>
+                </w:rPr>
+                <w:t>»</w:t>
+              </w:r>
+              <w:r>
+                <w:rPr>
+                  <w:rStyle w:val="hgkelc"/>
+                  <w:rFonts w:ascii="Times New Roman" w:hAnsi="Times New Roman" w:cs="Times New Roman"/>
+                  <w:sz w:val="24"/>
+                  <w:szCs w:val="24"/>
+                </w:rPr>
+                <w:tab/>
+              </w:r>
+              <w:r>
+                <w:rPr>
+                  <w:rStyle w:val="hgkelc"/>
+                  <w:rFonts w:ascii="Times New Roman" w:hAnsi="Times New Roman" w:cs="Times New Roman"/>
+                  <w:sz w:val="24"/>
+                  <w:szCs w:val="24"/>
+                </w:rPr>
+                <w:tab/>
+              </w:r>
+              <w:r>
+                <w:rPr>
+                  <w:rStyle w:val="hgkelc"/>
+                  <w:rFonts w:ascii="Times New Roman" w:hAnsi="Times New Roman" w:cs="Times New Roman"/>
+                  <w:sz w:val="24"/>
+                  <w:szCs w:val="24"/>
+                </w:rPr>
+                <w:tab/>
+              </w:r>
+              <w:r>
+                <w:rPr>
+                  <w:rStyle w:val="hgkelc"/>
+                  <w:rFonts w:ascii="Times New Roman" w:hAnsi="Times New Roman" w:cs="Times New Roman"/>
+                  <w:sz w:val="24"/>
+                  <w:szCs w:val="24"/>
+                </w:rPr>
+                <w:tab/>
+              </w:r>
+              <w:sdt>
+                <w:sdtPr>
+                  <w:rPr>
+                    <w:rFonts w:ascii="Times New Roman" w:eastAsia="MS Mincho" w:hAnsi="Times New Roman" w:cs="Times New Roman"/>
+                    <w:color w:val="000000" w:themeColor="text1"/>
+                    <w:sz w:val="24"/>
+                    <w:szCs w:val="24"/>
+                  </w:rPr>
+                  <w:alias w:val="voted_yes_count"/>
+                  <w:tag w:val="text"/>
+                  <w:id w:val="-1195074167"/>
+                  <w:placeholder>
+                    <w:docPart w:val="A6DA871B1A0642839F4AC6CBE36983BE"/>
+                  </w:placeholder>
+                  <w:showingPlcHdr/>
+                </w:sdtPr>
+                <w:sdtContent>
+                  <w:r>
+                    <w:rPr>
+                      <w:rStyle w:val="PlaceholderText"/>
+                      <w:rFonts w:ascii="Times New Roman" w:hAnsi="Times New Roman" w:cs="Times New Roman"/>
+                      <w:color w:val="000000" w:themeColor="text1"/>
+                      <w:sz w:val="24"/>
+                      <w:szCs w:val="24"/>
+                    </w:rPr>
+                    <w:t>Место для ввода текста.</w:t>
+                  </w:r>
+                </w:sdtContent>
+              </w:sdt>
+            </w:p>
+            <w:p>
+              <w:pPr>
+                <w:pStyle w:val="PlainText"/>
+                <w:rPr>
+                  <w:rFonts w:ascii="Times New Roman" w:eastAsia="MS Mincho" w:hAnsi="Times New Roman" w:cs="Times New Roman"/>
+                  <w:color w:val="000000" w:themeColor="text1"/>
+                  <w:sz w:val="24"/>
+                  <w:szCs w:val="24"/>
+                </w:rPr>
+              </w:pPr>
+              <w:r>
+                <w:rPr>
+                  <w:rStyle w:val="hgkelc"/>
+                  <w:rFonts w:ascii="Times New Roman" w:hAnsi="Times New Roman" w:cs="Times New Roman"/>
+                  <w:sz w:val="24"/>
+                  <w:szCs w:val="24"/>
+                </w:rPr>
+                <w:t>«</w:t>
+              </w:r>
+              <w:r>
+                <w:rPr>
+                  <w:rStyle w:val="hgkelc"/>
+                  <w:rFonts w:ascii="Times New Roman" w:hAnsi="Times New Roman" w:cs="Times New Roman"/>
+                  <w:sz w:val="24"/>
+                  <w:szCs w:val="24"/>
+                </w:rPr>
+                <w:t>ПРОТИВ</w:t>
+              </w:r>
+              <w:r>
+                <w:rPr>
+                  <w:rStyle w:val="hgkelc"/>
+                  <w:rFonts w:ascii="Times New Roman" w:hAnsi="Times New Roman" w:cs="Times New Roman"/>
+                  <w:sz w:val="24"/>
+                  <w:szCs w:val="24"/>
+                </w:rPr>
+                <w:t>»</w:t>
+              </w:r>
+              <w:r>
+                <w:rPr>
+                  <w:rStyle w:val="hgkelc"/>
+                  <w:rFonts w:ascii="Times New Roman" w:hAnsi="Times New Roman" w:cs="Times New Roman"/>
+                  <w:sz w:val="24"/>
+                  <w:szCs w:val="24"/>
+                </w:rPr>
+                <w:tab/>
+              </w:r>
+              <w:r>
+                <w:rPr>
+                  <w:rStyle w:val="hgkelc"/>
+                  <w:rFonts w:ascii="Times New Roman" w:hAnsi="Times New Roman" w:cs="Times New Roman"/>
+                  <w:sz w:val="24"/>
+                  <w:szCs w:val="24"/>
+                </w:rPr>
+                <w:tab/>
+              </w:r>
+              <w:r>
+                <w:rPr>
+                  <w:rStyle w:val="hgkelc"/>
+                  <w:rFonts w:ascii="Times New Roman" w:hAnsi="Times New Roman" w:cs="Times New Roman"/>
+                  <w:sz w:val="24"/>
+                  <w:szCs w:val="24"/>
+                </w:rPr>
+                <w:tab/>
+              </w:r>
+              <w:sdt>
+                <w:sdtPr>
+                  <w:rPr>
+                    <w:rFonts w:ascii="Times New Roman" w:eastAsia="MS Mincho" w:hAnsi="Times New Roman" w:cs="Times New Roman"/>
+                    <w:color w:val="000000" w:themeColor="text1"/>
+                    <w:sz w:val="24"/>
+                    <w:szCs w:val="24"/>
+                  </w:rPr>
+                  <w:alias w:val="voted_no_count"/>
+                  <w:tag w:val="text"/>
+                  <w:id w:val="-2116205157"/>
+                  <w:placeholder>
+                    <w:docPart w:val="FCAAE8A38ED14F6A8F394A516062658B"/>
+                  </w:placeholder>
+                  <w:showingPlcHdr/>
+                </w:sdtPr>
+                <w:sdtContent>
+                  <w:r>
+                    <w:rPr>
+                      <w:rStyle w:val="PlaceholderText"/>
+                      <w:rFonts w:ascii="Times New Roman" w:hAnsi="Times New Roman" w:cs="Times New Roman"/>
+                      <w:color w:val="000000" w:themeColor="text1"/>
+                      <w:sz w:val="24"/>
+                      <w:szCs w:val="24"/>
+                    </w:rPr>
+                    <w:t>Место для ввода текста.</w:t>
+                  </w:r>
+                </w:sdtContent>
+              </w:sdt>
+            </w:p>
+            <w:p>
+              <w:pPr>
+                <w:pStyle w:val="PlainText"/>
+                <w:rPr>
+                  <w:rFonts w:ascii="Times New Roman" w:eastAsia="MS Mincho" w:hAnsi="Times New Roman" w:cs="Times New Roman"/>
+                  <w:color w:val="000000" w:themeColor="text1"/>
+                  <w:sz w:val="24"/>
+                  <w:szCs w:val="24"/>
+                </w:rPr>
+              </w:pPr>
+              <w:r>
+                <w:rPr>
+                  <w:rStyle w:val="hgkelc"/>
+                  <w:rFonts w:ascii="Times New Roman" w:hAnsi="Times New Roman" w:cs="Times New Roman"/>
+                  <w:sz w:val="24"/>
+                  <w:szCs w:val="24"/>
+                </w:rPr>
+                <w:t>«</w:t>
+              </w:r>
+              <w:r>
+                <w:rPr>
+                  <w:rFonts w:ascii="Times New Roman" w:eastAsia="MS Mincho" w:hAnsi="Times New Roman" w:cs="Times New Roman"/>
+                  <w:color w:val="000000" w:themeColor="text1"/>
+                  <w:sz w:val="24"/>
+                  <w:szCs w:val="24"/>
+                </w:rPr>
+                <w:t>ВОЗДЕРЖАЛИСЬ</w:t>
+              </w:r>
+              <w:r>
+                <w:rPr>
+                  <w:rStyle w:val="hgkelc"/>
+                  <w:rFonts w:ascii="Times New Roman" w:hAnsi="Times New Roman" w:cs="Times New Roman"/>
+                  <w:sz w:val="24"/>
+                  <w:szCs w:val="24"/>
+                </w:rPr>
+                <w:t>»</w:t>
+              </w:r>
+              <w:r>
+                <w:rPr>
+                  <w:rStyle w:val="hgkelc"/>
+                  <w:rFonts w:ascii="Times New Roman" w:hAnsi="Times New Roman" w:cs="Times New Roman"/>
+                  <w:sz w:val="24"/>
+                  <w:szCs w:val="24"/>
+                </w:rPr>
+                <w:tab/>
+              </w:r>
+              <w:sdt>
+                <w:sdtPr>
+                  <w:rPr>
+                    <w:rFonts w:ascii="Times New Roman" w:eastAsia="MS Mincho" w:hAnsi="Times New Roman" w:cs="Times New Roman"/>
+                    <w:color w:val="000000" w:themeColor="text1"/>
+                    <w:sz w:val="24"/>
+                    <w:szCs w:val="24"/>
+                  </w:rPr>
+                  <w:alias w:val="voted_indifferent_count"/>
+                  <w:tag w:val="text"/>
+                  <w:id w:val="-1777243304"/>
+                  <w:placeholder>
+                    <w:docPart w:val="C25535FE075344448EFFA9A005AB23F2"/>
+                  </w:placeholder>
+                  <w:showingPlcHdr/>
+                </w:sdtPr>
+                <w:sdtContent>
+                  <w:r>
+                    <w:rPr>
+                      <w:rStyle w:val="PlaceholderText"/>
+                      <w:rFonts w:ascii="Times New Roman" w:hAnsi="Times New Roman" w:cs="Times New Roman"/>
+                      <w:color w:val="000000" w:themeColor="text1"/>
+                      <w:sz w:val="24"/>
+                      <w:szCs w:val="24"/>
+                    </w:rPr>
+                    <w:t>Место для ввода текста.</w:t>
+                  </w:r>
+                </w:sdtContent>
+              </w:sdt>
+            </w:p>
+            <w:p>
+              <w:pPr>
+                <w:pStyle w:val="PlainText"/>
+                <w:rPr>
+                  <w:rFonts w:ascii="Times New Roman" w:eastAsia="MS Mincho" w:hAnsi="Times New Roman" w:cs="Times New Roman"/>
+                  <w:color w:val="000000" w:themeColor="text1"/>
+                  <w:sz w:val="24"/>
+                  <w:szCs w:val="24"/>
+                </w:rPr>
+              </w:pPr>
+            </w:p>
+            <w:p>
+              <w:pPr>
+                <w:pStyle w:val="PlainText"/>
+                <w:rPr>
+                  <w:rFonts w:ascii="Times New Roman" w:eastAsia="MS Mincho" w:hAnsi="Times New Roman" w:cs="Times New Roman"/>
+                  <w:color w:val="000000" w:themeColor="text1"/>
+                  <w:sz w:val="24"/>
+                  <w:szCs w:val="24"/>
+                </w:rPr>
+              </w:pPr>
+              <w:r>
+                <w:rPr>
                   <w:rFonts w:ascii="Times New Roman" w:hAnsi="Times New Roman" w:cs="Times New Roman"/>
                   <w:sz w:val="24"/>
                   <w:szCs w:val="24"/>
@@ -1388,6 +1701,7 @@
           <w:sz w:val="24"/>
           <w:szCs w:val="24"/>
         </w:rPr>
+        <w:lastRenderedPageBreak/>
         <w:t>Общее собрание закрыто в</w:t>
       </w:r>
       <w:r>
@@ -3128,6 +3442,105 @@
         </w:p>
       </w:docPartBody>
     </w:docPart>
+    <w:docPart>
+      <w:docPartPr>
+        <w:name w:val="A6DA871B1A0642839F4AC6CBE36983BE"/>
+        <w:category>
+          <w:name w:val="General"/>
+          <w:gallery w:val="placeholder"/>
+        </w:category>
+        <w:types>
+          <w:type w:val="bbPlcHdr"/>
+        </w:types>
+        <w:behaviors>
+          <w:behavior w:val="content"/>
+        </w:behaviors>
+        <w:guid w:val="{8F0C5A72-6F29-4B32-9714-9A9CBEE852FB}"/>
+      </w:docPartPr>
+      <w:docPartBody>
+        <w:p>
+          <w:pPr>
+            <w:pStyle w:val="A6DA871B1A0642839F4AC6CBE36983BE"/>
+          </w:pPr>
+          <w:r>
+            <w:rPr>
+              <w:rStyle w:val="PlaceholderText"/>
+              <w:rFonts w:ascii="Times New Roman" w:hAnsi="Times New Roman" w:cs="Times New Roman"/>
+              <w:color w:val="000000" w:themeColor="text1"/>
+              <w:sz w:val="24"/>
+              <w:szCs w:val="24"/>
+            </w:rPr>
+            <w:t>Место для ввода текста.</w:t>
+          </w:r>
+        </w:p>
+      </w:docPartBody>
+    </w:docPart>
+    <w:docPart>
+      <w:docPartPr>
+        <w:name w:val="FCAAE8A38ED14F6A8F394A516062658B"/>
+        <w:category>
+          <w:name w:val="General"/>
+          <w:gallery w:val="placeholder"/>
+        </w:category>
+        <w:types>
+          <w:type w:val="bbPlcHdr"/>
+        </w:types>
+        <w:behaviors>
+          <w:behavior w:val="content"/>
+        </w:behaviors>
+        <w:guid w:val="{9C4E916C-465A-4106-9A58-7EA20B437AD5}"/>
+      </w:docPartPr>
+      <w:docPartBody>
+        <w:p>
+          <w:pPr>
+            <w:pStyle w:val="FCAAE8A38ED14F6A8F394A516062658B"/>
+          </w:pPr>
+          <w:r>
+            <w:rPr>
+              <w:rStyle w:val="PlaceholderText"/>
+              <w:rFonts w:ascii="Times New Roman" w:hAnsi="Times New Roman" w:cs="Times New Roman"/>
+              <w:color w:val="000000" w:themeColor="text1"/>
+              <w:sz w:val="24"/>
+              <w:szCs w:val="24"/>
+            </w:rPr>
+            <w:t>Место для ввода текста.</w:t>
+          </w:r>
+        </w:p>
+      </w:docPartBody>
+    </w:docPart>
+    <w:docPart>
+      <w:docPartPr>
+        <w:name w:val="C25535FE075344448EFFA9A005AB23F2"/>
+        <w:category>
+          <w:name w:val="General"/>
+          <w:gallery w:val="placeholder"/>
+        </w:category>
+        <w:types>
+          <w:type w:val="bbPlcHdr"/>
+        </w:types>
+        <w:behaviors>
+          <w:behavior w:val="content"/>
+        </w:behaviors>
+        <w:guid w:val="{DA9A4814-A433-42B5-A2A0-F0079D57A74B}"/>
+      </w:docPartPr>
+      <w:docPartBody>
+        <w:p>
+          <w:pPr>
+            <w:pStyle w:val="C25535FE075344448EFFA9A005AB23F2"/>
+          </w:pPr>
+          <w:r>
+            <w:rPr>
+              <w:rStyle w:val="PlaceholderText"/>
+              <w:rFonts w:ascii="Times New Roman" w:hAnsi="Times New Roman" w:cs="Times New Roman"/>
+              <w:color w:val="000000" w:themeColor="text1"/>
+              <w:sz w:val="24"/>
+              <w:szCs w:val="24"/>
+            </w:rPr>
+            <w:t>Место для ввода текста.</w:t>
+          </w:r>
+        </w:p>
+      </w:docPartBody>
+    </w:docPart>
   </w:docParts>
 </w:glossaryDocument>
 </file>
@@ -3156,7 +3569,7 @@
     <w:sig w:usb0="E4002EFF" w:usb1="C000247B" w:usb2="00000009" w:usb3="00000000" w:csb0="000001FF" w:csb1="00000000"/>
   </w:font>
   <w:font w:name="MS Mincho">
-    <w:altName w:val="MS Mincho"/>
+    <w:altName w:val="ＭＳ 明朝"/>
     <w:panose1 w:val="02020609040205080304"/>
     <w:charset w:val="80"/>
     <w:family w:val="modern"/>
@@ -3190,6 +3603,7 @@
   <w:rsids>
     <w:rsidRoot w:val="008A2FCA"/>
     <w:rsid w:val="00032312"/>
+    <w:rsid w:val="0005781D"/>
     <w:rsid w:val="000C3F8A"/>
     <w:rsid w:val="000D773D"/>
     <w:rsid w:val="00105C5F"/>
@@ -3199,6 +3613,7 @@
     <w:rsid w:val="007C3C64"/>
     <w:rsid w:val="007E3745"/>
     <w:rsid w:val="007F54BB"/>
+    <w:rsid w:val="0083269F"/>
     <w:rsid w:val="008A2FCA"/>
     <w:rsid w:val="0090120E"/>
     <w:rsid w:val="00995E19"/>
@@ -3668,7 +4083,7 @@
     <w:basedOn w:val="DefaultParagraphFont"/>
     <w:uiPriority w:val="99"/>
     <w:semiHidden/>
-    <w:rsid w:val="007E3745"/>
+    <w:rsid w:val="0083269F"/>
     <w:rPr>
       <w:color w:val="808080"/>
     </w:rPr>
@@ -4004,6 +4419,30 @@
       <w14:ligatures w14:val="none"/>
     </w:rPr>
   </w:style>
+  <w:style w:type="paragraph" w:customStyle="1" w:styleId="A6DA871B1A0642839F4AC6CBE36983BE">
+    <w:name w:val="A6DA871B1A0642839F4AC6CBE36983BE"/>
+    <w:rsid w:val="0083269F"/>
+    <w:rPr>
+      <w:kern w:val="0"/>
+      <w14:ligatures w14:val="none"/>
+    </w:rPr>
+  </w:style>
+  <w:style w:type="paragraph" w:customStyle="1" w:styleId="FCAAE8A38ED14F6A8F394A516062658B">
+    <w:name w:val="FCAAE8A38ED14F6A8F394A516062658B"/>
+    <w:rsid w:val="0083269F"/>
+    <w:rPr>
+      <w:kern w:val="0"/>
+      <w14:ligatures w14:val="none"/>
+    </w:rPr>
+  </w:style>
+  <w:style w:type="paragraph" w:customStyle="1" w:styleId="C25535FE075344448EFFA9A005AB23F2">
+    <w:name w:val="C25535FE075344448EFFA9A005AB23F2"/>
+    <w:rsid w:val="0083269F"/>
+    <w:rPr>
+      <w:kern w:val="0"/>
+      <w14:ligatures w14:val="none"/>
+    </w:rPr>
+  </w:style>
 </w:styles>
 </file>
 

</xml_diff>